<commit_message>
Requisitos e Estimativa - 02/06/2016
Samara e Fabricio terminem de fazer "Cocomo avançado" , até a proxima
segunda feira para não acumular serviço!
</commit_message>
<xml_diff>
--- a/Estimativas/Requisitos e Estimativa.docx
+++ b/Estimativas/Requisitos e Estimativa.docx
@@ -69,25 +69,25 @@
     <w:tbl>
       <w:tblPr>
         <w:tblStyle w:val="Tabelacomgrade"/>
-        <w:tblW w:w="9384" w:type="dxa"/>
+        <w:tblW w:w="9606" w:type="dxa"/>
         <w:tblLayout w:type="fixed"/>
         <w:tblLook w:val="04A0"/>
       </w:tblPr>
       <w:tblGrid>
-        <w:gridCol w:w="1384"/>
+        <w:gridCol w:w="1101"/>
         <w:gridCol w:w="1134"/>
         <w:gridCol w:w="1134"/>
-        <w:gridCol w:w="1180"/>
-        <w:gridCol w:w="1071"/>
-        <w:gridCol w:w="868"/>
-        <w:gridCol w:w="974"/>
-        <w:gridCol w:w="833"/>
-        <w:gridCol w:w="806"/>
+        <w:gridCol w:w="1275"/>
+        <w:gridCol w:w="1134"/>
+        <w:gridCol w:w="851"/>
+        <w:gridCol w:w="1134"/>
+        <w:gridCol w:w="992"/>
+        <w:gridCol w:w="851"/>
       </w:tblGrid>
       <w:tr>
         <w:tc>
           <w:tcPr>
-            <w:tcW w:w="1384" w:type="dxa"/>
+            <w:tcW w:w="1101" w:type="dxa"/>
           </w:tcPr>
           <w:p>
             <w:pPr>
@@ -153,7 +153,7 @@
         </w:tc>
         <w:tc>
           <w:tcPr>
-            <w:tcW w:w="1180" w:type="dxa"/>
+            <w:tcW w:w="1275" w:type="dxa"/>
           </w:tcPr>
           <w:p>
             <w:pPr>
@@ -175,7 +175,7 @@
         </w:tc>
         <w:tc>
           <w:tcPr>
-            <w:tcW w:w="1071" w:type="dxa"/>
+            <w:tcW w:w="1134" w:type="dxa"/>
           </w:tcPr>
           <w:p>
             <w:pPr>
@@ -197,7 +197,7 @@
         </w:tc>
         <w:tc>
           <w:tcPr>
-            <w:tcW w:w="868" w:type="dxa"/>
+            <w:tcW w:w="851" w:type="dxa"/>
           </w:tcPr>
           <w:p>
             <w:pPr>
@@ -219,29 +219,35 @@
         </w:tc>
         <w:tc>
           <w:tcPr>
-            <w:tcW w:w="974" w:type="dxa"/>
-          </w:tcPr>
-          <w:p>
-            <w:pPr>
-              <w:tabs>
-                <w:tab w:val="left" w:pos="1470"/>
-              </w:tabs>
-              <w:jc w:val="center"/>
-              <w:rPr>
-                <w:b/>
-              </w:rPr>
-            </w:pPr>
-            <w:r>
-              <w:rPr>
-                <w:b/>
-              </w:rPr>
-              <w:t>LOC/PN</w:t>
-            </w:r>
-          </w:p>
-        </w:tc>
-        <w:tc>
-          <w:tcPr>
-            <w:tcW w:w="833" w:type="dxa"/>
+            <w:tcW w:w="1134" w:type="dxa"/>
+          </w:tcPr>
+          <w:p>
+            <w:pPr>
+              <w:tabs>
+                <w:tab w:val="left" w:pos="1470"/>
+              </w:tabs>
+              <w:jc w:val="center"/>
+              <w:rPr>
+                <w:b/>
+              </w:rPr>
+            </w:pPr>
+            <w:r>
+              <w:rPr>
+                <w:b/>
+              </w:rPr>
+              <w:t>LOC/</w:t>
+            </w:r>
+            <w:r>
+              <w:rPr>
+                <w:b/>
+              </w:rPr>
+              <w:t>PM:</w:t>
+            </w:r>
+          </w:p>
+        </w:tc>
+        <w:tc>
+          <w:tcPr>
+            <w:tcW w:w="992" w:type="dxa"/>
           </w:tcPr>
           <w:p>
             <w:pPr>
@@ -263,7 +269,7 @@
         </w:tc>
         <w:tc>
           <w:tcPr>
-            <w:tcW w:w="806" w:type="dxa"/>
+            <w:tcW w:w="851" w:type="dxa"/>
           </w:tcPr>
           <w:p>
             <w:pPr>
@@ -304,7 +310,7 @@
       <w:tr>
         <w:tc>
           <w:tcPr>
-            <w:tcW w:w="1384" w:type="dxa"/>
+            <w:tcW w:w="1101" w:type="dxa"/>
           </w:tcPr>
           <w:p>
             <w:pPr>
@@ -326,6 +332,7 @@
               <w:tabs>
                 <w:tab w:val="left" w:pos="1470"/>
               </w:tabs>
+              <w:jc w:val="center"/>
             </w:pPr>
             <w:r>
               <w:t>1</w:t>
@@ -344,6 +351,7 @@
               <w:tabs>
                 <w:tab w:val="left" w:pos="1470"/>
               </w:tabs>
+              <w:jc w:val="center"/>
             </w:pPr>
             <w:r>
               <w:t>2.</w:t>
@@ -355,13 +363,14 @@
         </w:tc>
         <w:tc>
           <w:tcPr>
-            <w:tcW w:w="1180" w:type="dxa"/>
-          </w:tcPr>
-          <w:p>
-            <w:pPr>
-              <w:tabs>
-                <w:tab w:val="left" w:pos="1470"/>
-              </w:tabs>
+            <w:tcW w:w="1275" w:type="dxa"/>
+          </w:tcPr>
+          <w:p>
+            <w:pPr>
+              <w:tabs>
+                <w:tab w:val="left" w:pos="1470"/>
+              </w:tabs>
+              <w:jc w:val="center"/>
             </w:pPr>
             <w:r>
               <w:t>4.</w:t>
@@ -373,13 +382,14 @@
         </w:tc>
         <w:tc>
           <w:tcPr>
-            <w:tcW w:w="1071" w:type="dxa"/>
-          </w:tcPr>
-          <w:p>
-            <w:pPr>
-              <w:tabs>
-                <w:tab w:val="left" w:pos="1470"/>
-              </w:tabs>
+            <w:tcW w:w="1134" w:type="dxa"/>
+          </w:tcPr>
+          <w:p>
+            <w:pPr>
+              <w:tabs>
+                <w:tab w:val="left" w:pos="1470"/>
+              </w:tabs>
+              <w:jc w:val="center"/>
             </w:pPr>
             <w:r>
               <w:t>2.500</w:t>
@@ -388,49 +398,62 @@
         </w:tc>
         <w:tc>
           <w:tcPr>
-            <w:tcW w:w="868" w:type="dxa"/>
-          </w:tcPr>
-          <w:p>
-            <w:pPr>
-              <w:tabs>
-                <w:tab w:val="left" w:pos="1470"/>
-              </w:tabs>
-            </w:pPr>
-          </w:p>
-        </w:tc>
-        <w:tc>
-          <w:tcPr>
-            <w:tcW w:w="974" w:type="dxa"/>
-          </w:tcPr>
-          <w:p>
-            <w:pPr>
-              <w:tabs>
-                <w:tab w:val="left" w:pos="1470"/>
-              </w:tabs>
-            </w:pPr>
-          </w:p>
-        </w:tc>
-        <w:tc>
-          <w:tcPr>
-            <w:tcW w:w="833" w:type="dxa"/>
-          </w:tcPr>
-          <w:p>
-            <w:pPr>
-              <w:tabs>
-                <w:tab w:val="left" w:pos="1470"/>
-              </w:tabs>
-            </w:pPr>
-          </w:p>
-        </w:tc>
-        <w:tc>
-          <w:tcPr>
-            <w:tcW w:w="806" w:type="dxa"/>
-          </w:tcPr>
-          <w:p>
-            <w:pPr>
-              <w:tabs>
-                <w:tab w:val="left" w:pos="1470"/>
-              </w:tabs>
+            <w:tcW w:w="851" w:type="dxa"/>
+          </w:tcPr>
+          <w:p>
+            <w:pPr>
+              <w:tabs>
+                <w:tab w:val="left" w:pos="1470"/>
+              </w:tabs>
+              <w:jc w:val="center"/>
+            </w:pPr>
+            <w:r>
+              <w:t>12,5</w:t>
+            </w:r>
+          </w:p>
+        </w:tc>
+        <w:tc>
+          <w:tcPr>
+            <w:tcW w:w="1134" w:type="dxa"/>
+          </w:tcPr>
+          <w:p>
+            <w:pPr>
+              <w:tabs>
+                <w:tab w:val="left" w:pos="1470"/>
+              </w:tabs>
+              <w:jc w:val="center"/>
+            </w:pPr>
+            <w:r>
+              <w:t>200</w:t>
+            </w:r>
+          </w:p>
+        </w:tc>
+        <w:tc>
+          <w:tcPr>
+            <w:tcW w:w="992" w:type="dxa"/>
+          </w:tcPr>
+          <w:p>
+            <w:pPr>
+              <w:tabs>
+                <w:tab w:val="left" w:pos="1470"/>
+              </w:tabs>
+              <w:jc w:val="center"/>
+            </w:pPr>
+            <w:r>
+              <w:t>31.250</w:t>
+            </w:r>
+          </w:p>
+        </w:tc>
+        <w:tc>
+          <w:tcPr>
+            <w:tcW w:w="851" w:type="dxa"/>
+          </w:tcPr>
+          <w:p>
+            <w:pPr>
+              <w:tabs>
+                <w:tab w:val="left" w:pos="1470"/>
+              </w:tabs>
+              <w:jc w:val="center"/>
             </w:pPr>
             <w:r>
               <w:t>0.5</w:t>
@@ -441,7 +464,7 @@
       <w:tr>
         <w:tc>
           <w:tcPr>
-            <w:tcW w:w="1384" w:type="dxa"/>
+            <w:tcW w:w="1101" w:type="dxa"/>
           </w:tcPr>
           <w:p>
             <w:pPr>
@@ -463,98 +486,130 @@
               <w:tabs>
                 <w:tab w:val="left" w:pos="1470"/>
               </w:tabs>
-            </w:pPr>
-          </w:p>
-        </w:tc>
-        <w:tc>
-          <w:tcPr>
-            <w:tcW w:w="1134" w:type="dxa"/>
-          </w:tcPr>
-          <w:p>
-            <w:pPr>
-              <w:tabs>
-                <w:tab w:val="left" w:pos="1470"/>
-              </w:tabs>
-            </w:pPr>
-          </w:p>
-        </w:tc>
-        <w:tc>
-          <w:tcPr>
-            <w:tcW w:w="1180" w:type="dxa"/>
-          </w:tcPr>
-          <w:p>
-            <w:pPr>
-              <w:tabs>
-                <w:tab w:val="left" w:pos="1470"/>
-              </w:tabs>
-            </w:pPr>
-          </w:p>
-        </w:tc>
-        <w:tc>
-          <w:tcPr>
-            <w:tcW w:w="1071" w:type="dxa"/>
-          </w:tcPr>
-          <w:p>
-            <w:pPr>
-              <w:tabs>
-                <w:tab w:val="left" w:pos="1470"/>
-              </w:tabs>
-            </w:pPr>
-          </w:p>
-        </w:tc>
-        <w:tc>
-          <w:tcPr>
-            <w:tcW w:w="868" w:type="dxa"/>
-          </w:tcPr>
-          <w:p>
-            <w:pPr>
-              <w:tabs>
-                <w:tab w:val="left" w:pos="1470"/>
-              </w:tabs>
-            </w:pPr>
-          </w:p>
-        </w:tc>
-        <w:tc>
-          <w:tcPr>
-            <w:tcW w:w="974" w:type="dxa"/>
-          </w:tcPr>
-          <w:p>
-            <w:pPr>
-              <w:tabs>
-                <w:tab w:val="left" w:pos="1470"/>
-              </w:tabs>
-            </w:pPr>
-          </w:p>
-        </w:tc>
-        <w:tc>
-          <w:tcPr>
-            <w:tcW w:w="833" w:type="dxa"/>
-          </w:tcPr>
-          <w:p>
-            <w:pPr>
-              <w:tabs>
-                <w:tab w:val="left" w:pos="1470"/>
-              </w:tabs>
-            </w:pPr>
-          </w:p>
-        </w:tc>
-        <w:tc>
-          <w:tcPr>
-            <w:tcW w:w="806" w:type="dxa"/>
-          </w:tcPr>
-          <w:p>
-            <w:pPr>
-              <w:tabs>
-                <w:tab w:val="left" w:pos="1470"/>
-              </w:tabs>
-            </w:pPr>
+              <w:jc w:val="center"/>
+            </w:pPr>
+            <w:r>
+              <w:t>------</w:t>
+            </w:r>
+          </w:p>
+        </w:tc>
+        <w:tc>
+          <w:tcPr>
+            <w:tcW w:w="1134" w:type="dxa"/>
+          </w:tcPr>
+          <w:p>
+            <w:pPr>
+              <w:tabs>
+                <w:tab w:val="left" w:pos="1470"/>
+              </w:tabs>
+              <w:jc w:val="center"/>
+            </w:pPr>
+            <w:r>
+              <w:t>------</w:t>
+            </w:r>
+          </w:p>
+        </w:tc>
+        <w:tc>
+          <w:tcPr>
+            <w:tcW w:w="1275" w:type="dxa"/>
+          </w:tcPr>
+          <w:p>
+            <w:pPr>
+              <w:tabs>
+                <w:tab w:val="left" w:pos="1470"/>
+              </w:tabs>
+              <w:jc w:val="center"/>
+            </w:pPr>
+            <w:r>
+              <w:t>------</w:t>
+            </w:r>
+          </w:p>
+        </w:tc>
+        <w:tc>
+          <w:tcPr>
+            <w:tcW w:w="1134" w:type="dxa"/>
+          </w:tcPr>
+          <w:p>
+            <w:pPr>
+              <w:tabs>
+                <w:tab w:val="left" w:pos="1470"/>
+              </w:tabs>
+              <w:jc w:val="center"/>
+            </w:pPr>
+            <w:r>
+              <w:t>------</w:t>
+            </w:r>
+          </w:p>
+        </w:tc>
+        <w:tc>
+          <w:tcPr>
+            <w:tcW w:w="851" w:type="dxa"/>
+          </w:tcPr>
+          <w:p>
+            <w:pPr>
+              <w:tabs>
+                <w:tab w:val="left" w:pos="1470"/>
+              </w:tabs>
+              <w:jc w:val="center"/>
+            </w:pPr>
+            <w:r>
+              <w:t>------</w:t>
+            </w:r>
+          </w:p>
+        </w:tc>
+        <w:tc>
+          <w:tcPr>
+            <w:tcW w:w="1134" w:type="dxa"/>
+          </w:tcPr>
+          <w:p>
+            <w:pPr>
+              <w:tabs>
+                <w:tab w:val="left" w:pos="1470"/>
+              </w:tabs>
+              <w:jc w:val="center"/>
+            </w:pPr>
+            <w:r>
+              <w:t>------</w:t>
+            </w:r>
+          </w:p>
+        </w:tc>
+        <w:tc>
+          <w:tcPr>
+            <w:tcW w:w="992" w:type="dxa"/>
+          </w:tcPr>
+          <w:p>
+            <w:pPr>
+              <w:tabs>
+                <w:tab w:val="left" w:pos="1470"/>
+              </w:tabs>
+              <w:jc w:val="center"/>
+            </w:pPr>
+            <w:r>
+              <w:t>------</w:t>
+            </w:r>
+          </w:p>
+        </w:tc>
+        <w:tc>
+          <w:tcPr>
+            <w:tcW w:w="851" w:type="dxa"/>
+          </w:tcPr>
+          <w:p>
+            <w:pPr>
+              <w:tabs>
+                <w:tab w:val="left" w:pos="1470"/>
+              </w:tabs>
+              <w:jc w:val="center"/>
+            </w:pPr>
+            <w:r>
+              <w:t>------</w:t>
+            </w:r>
           </w:p>
         </w:tc>
       </w:tr>
       <w:tr>
         <w:tc>
           <w:tcPr>
-            <w:tcW w:w="1384" w:type="dxa"/>
+            <w:tcW w:w="1101" w:type="dxa"/>
           </w:tcPr>
           <w:p>
             <w:pPr>
@@ -576,98 +631,130 @@
               <w:tabs>
                 <w:tab w:val="left" w:pos="1470"/>
               </w:tabs>
-            </w:pPr>
-          </w:p>
-        </w:tc>
-        <w:tc>
-          <w:tcPr>
-            <w:tcW w:w="1134" w:type="dxa"/>
-          </w:tcPr>
-          <w:p>
-            <w:pPr>
-              <w:tabs>
-                <w:tab w:val="left" w:pos="1470"/>
-              </w:tabs>
-            </w:pPr>
-          </w:p>
-        </w:tc>
-        <w:tc>
-          <w:tcPr>
-            <w:tcW w:w="1180" w:type="dxa"/>
-          </w:tcPr>
-          <w:p>
-            <w:pPr>
-              <w:tabs>
-                <w:tab w:val="left" w:pos="1470"/>
-              </w:tabs>
-            </w:pPr>
-          </w:p>
-        </w:tc>
-        <w:tc>
-          <w:tcPr>
-            <w:tcW w:w="1071" w:type="dxa"/>
-          </w:tcPr>
-          <w:p>
-            <w:pPr>
-              <w:tabs>
-                <w:tab w:val="left" w:pos="1470"/>
-              </w:tabs>
-            </w:pPr>
-          </w:p>
-        </w:tc>
-        <w:tc>
-          <w:tcPr>
-            <w:tcW w:w="868" w:type="dxa"/>
-          </w:tcPr>
-          <w:p>
-            <w:pPr>
-              <w:tabs>
-                <w:tab w:val="left" w:pos="1470"/>
-              </w:tabs>
-            </w:pPr>
-          </w:p>
-        </w:tc>
-        <w:tc>
-          <w:tcPr>
-            <w:tcW w:w="974" w:type="dxa"/>
-          </w:tcPr>
-          <w:p>
-            <w:pPr>
-              <w:tabs>
-                <w:tab w:val="left" w:pos="1470"/>
-              </w:tabs>
-            </w:pPr>
-          </w:p>
-        </w:tc>
-        <w:tc>
-          <w:tcPr>
-            <w:tcW w:w="833" w:type="dxa"/>
-          </w:tcPr>
-          <w:p>
-            <w:pPr>
-              <w:tabs>
-                <w:tab w:val="left" w:pos="1470"/>
-              </w:tabs>
-            </w:pPr>
-          </w:p>
-        </w:tc>
-        <w:tc>
-          <w:tcPr>
-            <w:tcW w:w="806" w:type="dxa"/>
-          </w:tcPr>
-          <w:p>
-            <w:pPr>
-              <w:tabs>
-                <w:tab w:val="left" w:pos="1470"/>
-              </w:tabs>
-            </w:pPr>
+              <w:jc w:val="center"/>
+            </w:pPr>
+            <w:r>
+              <w:t>------</w:t>
+            </w:r>
+          </w:p>
+        </w:tc>
+        <w:tc>
+          <w:tcPr>
+            <w:tcW w:w="1134" w:type="dxa"/>
+          </w:tcPr>
+          <w:p>
+            <w:pPr>
+              <w:tabs>
+                <w:tab w:val="left" w:pos="1470"/>
+              </w:tabs>
+              <w:jc w:val="center"/>
+            </w:pPr>
+            <w:r>
+              <w:t>------</w:t>
+            </w:r>
+          </w:p>
+        </w:tc>
+        <w:tc>
+          <w:tcPr>
+            <w:tcW w:w="1275" w:type="dxa"/>
+          </w:tcPr>
+          <w:p>
+            <w:pPr>
+              <w:tabs>
+                <w:tab w:val="left" w:pos="1470"/>
+              </w:tabs>
+              <w:jc w:val="center"/>
+            </w:pPr>
+            <w:r>
+              <w:t>------</w:t>
+            </w:r>
+          </w:p>
+        </w:tc>
+        <w:tc>
+          <w:tcPr>
+            <w:tcW w:w="1134" w:type="dxa"/>
+          </w:tcPr>
+          <w:p>
+            <w:pPr>
+              <w:tabs>
+                <w:tab w:val="left" w:pos="1470"/>
+              </w:tabs>
+              <w:jc w:val="center"/>
+            </w:pPr>
+            <w:r>
+              <w:t>------</w:t>
+            </w:r>
+          </w:p>
+        </w:tc>
+        <w:tc>
+          <w:tcPr>
+            <w:tcW w:w="851" w:type="dxa"/>
+          </w:tcPr>
+          <w:p>
+            <w:pPr>
+              <w:tabs>
+                <w:tab w:val="left" w:pos="1470"/>
+              </w:tabs>
+              <w:jc w:val="center"/>
+            </w:pPr>
+            <w:r>
+              <w:t>------</w:t>
+            </w:r>
+          </w:p>
+        </w:tc>
+        <w:tc>
+          <w:tcPr>
+            <w:tcW w:w="1134" w:type="dxa"/>
+          </w:tcPr>
+          <w:p>
+            <w:pPr>
+              <w:tabs>
+                <w:tab w:val="left" w:pos="1470"/>
+              </w:tabs>
+              <w:jc w:val="center"/>
+            </w:pPr>
+            <w:r>
+              <w:t>------</w:t>
+            </w:r>
+          </w:p>
+        </w:tc>
+        <w:tc>
+          <w:tcPr>
+            <w:tcW w:w="992" w:type="dxa"/>
+          </w:tcPr>
+          <w:p>
+            <w:pPr>
+              <w:tabs>
+                <w:tab w:val="left" w:pos="1470"/>
+              </w:tabs>
+              <w:jc w:val="center"/>
+            </w:pPr>
+            <w:r>
+              <w:t>------</w:t>
+            </w:r>
+          </w:p>
+        </w:tc>
+        <w:tc>
+          <w:tcPr>
+            <w:tcW w:w="851" w:type="dxa"/>
+          </w:tcPr>
+          <w:p>
+            <w:pPr>
+              <w:tabs>
+                <w:tab w:val="left" w:pos="1470"/>
+              </w:tabs>
+              <w:jc w:val="center"/>
+            </w:pPr>
+            <w:r>
+              <w:t>------</w:t>
+            </w:r>
           </w:p>
         </w:tc>
       </w:tr>
       <w:tr>
         <w:tc>
           <w:tcPr>
-            <w:tcW w:w="1384" w:type="dxa"/>
+            <w:tcW w:w="1101" w:type="dxa"/>
           </w:tcPr>
           <w:p>
             <w:pPr>
@@ -689,6 +776,7 @@
               <w:tabs>
                 <w:tab w:val="left" w:pos="1470"/>
               </w:tabs>
+              <w:jc w:val="center"/>
             </w:pPr>
             <w:r>
               <w:t>2</w:t>
@@ -707,6 +795,7 @@
               <w:tabs>
                 <w:tab w:val="left" w:pos="1470"/>
               </w:tabs>
+              <w:jc w:val="center"/>
             </w:pPr>
             <w:r>
               <w:t>3.000</w:t>
@@ -715,13 +804,14 @@
         </w:tc>
         <w:tc>
           <w:tcPr>
-            <w:tcW w:w="1180" w:type="dxa"/>
-          </w:tcPr>
-          <w:p>
-            <w:pPr>
-              <w:tabs>
-                <w:tab w:val="left" w:pos="1470"/>
-              </w:tabs>
+            <w:tcW w:w="1275" w:type="dxa"/>
+          </w:tcPr>
+          <w:p>
+            <w:pPr>
+              <w:tabs>
+                <w:tab w:val="left" w:pos="1470"/>
+              </w:tabs>
+              <w:jc w:val="center"/>
             </w:pPr>
             <w:r>
               <w:t>4.000</w:t>
@@ -730,13 +820,14 @@
         </w:tc>
         <w:tc>
           <w:tcPr>
-            <w:tcW w:w="1071" w:type="dxa"/>
-          </w:tcPr>
-          <w:p>
-            <w:pPr>
-              <w:tabs>
-                <w:tab w:val="left" w:pos="1470"/>
-              </w:tabs>
+            <w:tcW w:w="1134" w:type="dxa"/>
+          </w:tcPr>
+          <w:p>
+            <w:pPr>
+              <w:tabs>
+                <w:tab w:val="left" w:pos="1470"/>
+              </w:tabs>
+              <w:jc w:val="center"/>
             </w:pPr>
             <w:r>
               <w:t>3.000</w:t>
@@ -745,49 +836,62 @@
         </w:tc>
         <w:tc>
           <w:tcPr>
-            <w:tcW w:w="868" w:type="dxa"/>
-          </w:tcPr>
-          <w:p>
-            <w:pPr>
-              <w:tabs>
-                <w:tab w:val="left" w:pos="1470"/>
-              </w:tabs>
-            </w:pPr>
-          </w:p>
-        </w:tc>
-        <w:tc>
-          <w:tcPr>
-            <w:tcW w:w="974" w:type="dxa"/>
-          </w:tcPr>
-          <w:p>
-            <w:pPr>
-              <w:tabs>
-                <w:tab w:val="left" w:pos="1470"/>
-              </w:tabs>
-            </w:pPr>
-          </w:p>
-        </w:tc>
-        <w:tc>
-          <w:tcPr>
-            <w:tcW w:w="833" w:type="dxa"/>
-          </w:tcPr>
-          <w:p>
-            <w:pPr>
-              <w:tabs>
-                <w:tab w:val="left" w:pos="1470"/>
-              </w:tabs>
-            </w:pPr>
-          </w:p>
-        </w:tc>
-        <w:tc>
-          <w:tcPr>
-            <w:tcW w:w="806" w:type="dxa"/>
-          </w:tcPr>
-          <w:p>
-            <w:pPr>
-              <w:tabs>
-                <w:tab w:val="left" w:pos="1470"/>
-              </w:tabs>
+            <w:tcW w:w="851" w:type="dxa"/>
+          </w:tcPr>
+          <w:p>
+            <w:pPr>
+              <w:tabs>
+                <w:tab w:val="left" w:pos="1470"/>
+              </w:tabs>
+              <w:jc w:val="center"/>
+            </w:pPr>
+            <w:r>
+              <w:t>12,5</w:t>
+            </w:r>
+          </w:p>
+        </w:tc>
+        <w:tc>
+          <w:tcPr>
+            <w:tcW w:w="1134" w:type="dxa"/>
+          </w:tcPr>
+          <w:p>
+            <w:pPr>
+              <w:tabs>
+                <w:tab w:val="left" w:pos="1470"/>
+              </w:tabs>
+              <w:jc w:val="center"/>
+            </w:pPr>
+            <w:r>
+              <w:t>240</w:t>
+            </w:r>
+          </w:p>
+        </w:tc>
+        <w:tc>
+          <w:tcPr>
+            <w:tcW w:w="992" w:type="dxa"/>
+          </w:tcPr>
+          <w:p>
+            <w:pPr>
+              <w:tabs>
+                <w:tab w:val="left" w:pos="1470"/>
+              </w:tabs>
+              <w:jc w:val="center"/>
+            </w:pPr>
+            <w:r>
+              <w:t>37.500</w:t>
+            </w:r>
+          </w:p>
+        </w:tc>
+        <w:tc>
+          <w:tcPr>
+            <w:tcW w:w="851" w:type="dxa"/>
+          </w:tcPr>
+          <w:p>
+            <w:pPr>
+              <w:tabs>
+                <w:tab w:val="left" w:pos="1470"/>
+              </w:tabs>
+              <w:jc w:val="center"/>
             </w:pPr>
             <w:r>
               <w:t>1</w:t>
@@ -798,7 +902,7 @@
       <w:tr>
         <w:tc>
           <w:tcPr>
-            <w:tcW w:w="1384" w:type="dxa"/>
+            <w:tcW w:w="1101" w:type="dxa"/>
           </w:tcPr>
           <w:p>
             <w:pPr>
@@ -820,6 +924,7 @@
               <w:tabs>
                 <w:tab w:val="left" w:pos="1470"/>
               </w:tabs>
+              <w:jc w:val="center"/>
             </w:pPr>
             <w:r>
               <w:t>1.000</w:t>
@@ -835,6 +940,7 @@
               <w:tabs>
                 <w:tab w:val="left" w:pos="1470"/>
               </w:tabs>
+              <w:jc w:val="center"/>
             </w:pPr>
             <w:r>
               <w:t>2.500</w:t>
@@ -843,13 +949,14 @@
         </w:tc>
         <w:tc>
           <w:tcPr>
-            <w:tcW w:w="1180" w:type="dxa"/>
-          </w:tcPr>
-          <w:p>
-            <w:pPr>
-              <w:tabs>
-                <w:tab w:val="left" w:pos="1470"/>
-              </w:tabs>
+            <w:tcW w:w="1275" w:type="dxa"/>
+          </w:tcPr>
+          <w:p>
+            <w:pPr>
+              <w:tabs>
+                <w:tab w:val="left" w:pos="1470"/>
+              </w:tabs>
+              <w:jc w:val="center"/>
             </w:pPr>
             <w:r>
               <w:t>4.000</w:t>
@@ -858,13 +965,14 @@
         </w:tc>
         <w:tc>
           <w:tcPr>
-            <w:tcW w:w="1071" w:type="dxa"/>
-          </w:tcPr>
-          <w:p>
-            <w:pPr>
-              <w:tabs>
-                <w:tab w:val="left" w:pos="1470"/>
-              </w:tabs>
+            <w:tcW w:w="1134" w:type="dxa"/>
+          </w:tcPr>
+          <w:p>
+            <w:pPr>
+              <w:tabs>
+                <w:tab w:val="left" w:pos="1470"/>
+              </w:tabs>
+              <w:jc w:val="center"/>
             </w:pPr>
             <w:r>
               <w:t>2.500</w:t>
@@ -873,49 +981,62 @@
         </w:tc>
         <w:tc>
           <w:tcPr>
-            <w:tcW w:w="868" w:type="dxa"/>
-          </w:tcPr>
-          <w:p>
-            <w:pPr>
-              <w:tabs>
-                <w:tab w:val="left" w:pos="1470"/>
-              </w:tabs>
-            </w:pPr>
-          </w:p>
-        </w:tc>
-        <w:tc>
-          <w:tcPr>
-            <w:tcW w:w="974" w:type="dxa"/>
-          </w:tcPr>
-          <w:p>
-            <w:pPr>
-              <w:tabs>
-                <w:tab w:val="left" w:pos="1470"/>
-              </w:tabs>
-            </w:pPr>
-          </w:p>
-        </w:tc>
-        <w:tc>
-          <w:tcPr>
-            <w:tcW w:w="833" w:type="dxa"/>
-          </w:tcPr>
-          <w:p>
-            <w:pPr>
-              <w:tabs>
-                <w:tab w:val="left" w:pos="1470"/>
-              </w:tabs>
-            </w:pPr>
-          </w:p>
-        </w:tc>
-        <w:tc>
-          <w:tcPr>
-            <w:tcW w:w="806" w:type="dxa"/>
-          </w:tcPr>
-          <w:p>
-            <w:pPr>
-              <w:tabs>
-                <w:tab w:val="left" w:pos="1470"/>
-              </w:tabs>
+            <w:tcW w:w="851" w:type="dxa"/>
+          </w:tcPr>
+          <w:p>
+            <w:pPr>
+              <w:tabs>
+                <w:tab w:val="left" w:pos="1470"/>
+              </w:tabs>
+              <w:jc w:val="center"/>
+            </w:pPr>
+            <w:r>
+              <w:t>12,5</w:t>
+            </w:r>
+          </w:p>
+        </w:tc>
+        <w:tc>
+          <w:tcPr>
+            <w:tcW w:w="1134" w:type="dxa"/>
+          </w:tcPr>
+          <w:p>
+            <w:pPr>
+              <w:tabs>
+                <w:tab w:val="left" w:pos="1470"/>
+              </w:tabs>
+              <w:jc w:val="center"/>
+            </w:pPr>
+            <w:r>
+              <w:t>200</w:t>
+            </w:r>
+          </w:p>
+        </w:tc>
+        <w:tc>
+          <w:tcPr>
+            <w:tcW w:w="992" w:type="dxa"/>
+          </w:tcPr>
+          <w:p>
+            <w:pPr>
+              <w:tabs>
+                <w:tab w:val="left" w:pos="1470"/>
+              </w:tabs>
+              <w:jc w:val="center"/>
+            </w:pPr>
+            <w:r>
+              <w:t>31.250</w:t>
+            </w:r>
+          </w:p>
+        </w:tc>
+        <w:tc>
+          <w:tcPr>
+            <w:tcW w:w="851" w:type="dxa"/>
+          </w:tcPr>
+          <w:p>
+            <w:pPr>
+              <w:tabs>
+                <w:tab w:val="left" w:pos="1470"/>
+              </w:tabs>
+              <w:jc w:val="center"/>
             </w:pPr>
             <w:r>
               <w:t>0.5</w:t>
@@ -926,7 +1047,7 @@
       <w:tr>
         <w:tc>
           <w:tcPr>
-            <w:tcW w:w="1384" w:type="dxa"/>
+            <w:tcW w:w="1101" w:type="dxa"/>
           </w:tcPr>
           <w:p>
             <w:pPr>
@@ -948,6 +1069,7 @@
               <w:tabs>
                 <w:tab w:val="left" w:pos="1470"/>
               </w:tabs>
+              <w:jc w:val="center"/>
             </w:pPr>
             <w:r>
               <w:t>1.000</w:t>
@@ -963,6 +1085,7 @@
               <w:tabs>
                 <w:tab w:val="left" w:pos="1470"/>
               </w:tabs>
+              <w:jc w:val="center"/>
             </w:pPr>
             <w:r>
               <w:t>2.500</w:t>
@@ -971,13 +1094,14 @@
         </w:tc>
         <w:tc>
           <w:tcPr>
-            <w:tcW w:w="1180" w:type="dxa"/>
-          </w:tcPr>
-          <w:p>
-            <w:pPr>
-              <w:tabs>
-                <w:tab w:val="left" w:pos="1470"/>
-              </w:tabs>
+            <w:tcW w:w="1275" w:type="dxa"/>
+          </w:tcPr>
+          <w:p>
+            <w:pPr>
+              <w:tabs>
+                <w:tab w:val="left" w:pos="1470"/>
+              </w:tabs>
+              <w:jc w:val="center"/>
             </w:pPr>
             <w:r>
               <w:t>4.000</w:t>
@@ -986,13 +1110,14 @@
         </w:tc>
         <w:tc>
           <w:tcPr>
-            <w:tcW w:w="1071" w:type="dxa"/>
-          </w:tcPr>
-          <w:p>
-            <w:pPr>
-              <w:tabs>
-                <w:tab w:val="left" w:pos="1470"/>
-              </w:tabs>
+            <w:tcW w:w="1134" w:type="dxa"/>
+          </w:tcPr>
+          <w:p>
+            <w:pPr>
+              <w:tabs>
+                <w:tab w:val="left" w:pos="1470"/>
+              </w:tabs>
+              <w:jc w:val="center"/>
             </w:pPr>
             <w:r>
               <w:t>2.500</w:t>
@@ -1001,49 +1126,62 @@
         </w:tc>
         <w:tc>
           <w:tcPr>
-            <w:tcW w:w="868" w:type="dxa"/>
-          </w:tcPr>
-          <w:p>
-            <w:pPr>
-              <w:tabs>
-                <w:tab w:val="left" w:pos="1470"/>
-              </w:tabs>
-            </w:pPr>
-          </w:p>
-        </w:tc>
-        <w:tc>
-          <w:tcPr>
-            <w:tcW w:w="974" w:type="dxa"/>
-          </w:tcPr>
-          <w:p>
-            <w:pPr>
-              <w:tabs>
-                <w:tab w:val="left" w:pos="1470"/>
-              </w:tabs>
-            </w:pPr>
-          </w:p>
-        </w:tc>
-        <w:tc>
-          <w:tcPr>
-            <w:tcW w:w="833" w:type="dxa"/>
-          </w:tcPr>
-          <w:p>
-            <w:pPr>
-              <w:tabs>
-                <w:tab w:val="left" w:pos="1470"/>
-              </w:tabs>
-            </w:pPr>
-          </w:p>
-        </w:tc>
-        <w:tc>
-          <w:tcPr>
-            <w:tcW w:w="806" w:type="dxa"/>
-          </w:tcPr>
-          <w:p>
-            <w:pPr>
-              <w:tabs>
-                <w:tab w:val="left" w:pos="1470"/>
-              </w:tabs>
+            <w:tcW w:w="851" w:type="dxa"/>
+          </w:tcPr>
+          <w:p>
+            <w:pPr>
+              <w:tabs>
+                <w:tab w:val="left" w:pos="1470"/>
+              </w:tabs>
+              <w:jc w:val="center"/>
+            </w:pPr>
+            <w:r>
+              <w:t>12,5</w:t>
+            </w:r>
+          </w:p>
+        </w:tc>
+        <w:tc>
+          <w:tcPr>
+            <w:tcW w:w="1134" w:type="dxa"/>
+          </w:tcPr>
+          <w:p>
+            <w:pPr>
+              <w:tabs>
+                <w:tab w:val="left" w:pos="1470"/>
+              </w:tabs>
+              <w:jc w:val="center"/>
+            </w:pPr>
+            <w:r>
+              <w:t>200</w:t>
+            </w:r>
+          </w:p>
+        </w:tc>
+        <w:tc>
+          <w:tcPr>
+            <w:tcW w:w="992" w:type="dxa"/>
+          </w:tcPr>
+          <w:p>
+            <w:pPr>
+              <w:tabs>
+                <w:tab w:val="left" w:pos="1470"/>
+              </w:tabs>
+              <w:jc w:val="center"/>
+            </w:pPr>
+            <w:r>
+              <w:t>31.250</w:t>
+            </w:r>
+          </w:p>
+        </w:tc>
+        <w:tc>
+          <w:tcPr>
+            <w:tcW w:w="851" w:type="dxa"/>
+          </w:tcPr>
+          <w:p>
+            <w:pPr>
+              <w:tabs>
+                <w:tab w:val="left" w:pos="1470"/>
+              </w:tabs>
+              <w:jc w:val="center"/>
             </w:pPr>
             <w:r>
               <w:t>0.5</w:t>
@@ -1054,7 +1192,7 @@
       <w:tr>
         <w:tc>
           <w:tcPr>
-            <w:tcW w:w="1384" w:type="dxa"/>
+            <w:tcW w:w="1101" w:type="dxa"/>
           </w:tcPr>
           <w:p>
             <w:pPr>
@@ -1076,6 +1214,7 @@
               <w:tabs>
                 <w:tab w:val="left" w:pos="1470"/>
               </w:tabs>
+              <w:jc w:val="center"/>
             </w:pPr>
             <w:r>
               <w:t>1.000</w:t>
@@ -1091,6 +1230,7 @@
               <w:tabs>
                 <w:tab w:val="left" w:pos="1470"/>
               </w:tabs>
+              <w:jc w:val="center"/>
             </w:pPr>
             <w:r>
               <w:t>2.500</w:t>
@@ -1099,13 +1239,14 @@
         </w:tc>
         <w:tc>
           <w:tcPr>
-            <w:tcW w:w="1180" w:type="dxa"/>
-          </w:tcPr>
-          <w:p>
-            <w:pPr>
-              <w:tabs>
-                <w:tab w:val="left" w:pos="1470"/>
-              </w:tabs>
+            <w:tcW w:w="1275" w:type="dxa"/>
+          </w:tcPr>
+          <w:p>
+            <w:pPr>
+              <w:tabs>
+                <w:tab w:val="left" w:pos="1470"/>
+              </w:tabs>
+              <w:jc w:val="center"/>
             </w:pPr>
             <w:r>
               <w:t>4.000</w:t>
@@ -1114,13 +1255,14 @@
         </w:tc>
         <w:tc>
           <w:tcPr>
-            <w:tcW w:w="1071" w:type="dxa"/>
-          </w:tcPr>
-          <w:p>
-            <w:pPr>
-              <w:tabs>
-                <w:tab w:val="left" w:pos="1470"/>
-              </w:tabs>
+            <w:tcW w:w="1134" w:type="dxa"/>
+          </w:tcPr>
+          <w:p>
+            <w:pPr>
+              <w:tabs>
+                <w:tab w:val="left" w:pos="1470"/>
+              </w:tabs>
+              <w:jc w:val="center"/>
             </w:pPr>
             <w:r>
               <w:t>2.500</w:t>
@@ -1129,49 +1271,62 @@
         </w:tc>
         <w:tc>
           <w:tcPr>
-            <w:tcW w:w="868" w:type="dxa"/>
-          </w:tcPr>
-          <w:p>
-            <w:pPr>
-              <w:tabs>
-                <w:tab w:val="left" w:pos="1470"/>
-              </w:tabs>
-            </w:pPr>
-          </w:p>
-        </w:tc>
-        <w:tc>
-          <w:tcPr>
-            <w:tcW w:w="974" w:type="dxa"/>
-          </w:tcPr>
-          <w:p>
-            <w:pPr>
-              <w:tabs>
-                <w:tab w:val="left" w:pos="1470"/>
-              </w:tabs>
-            </w:pPr>
-          </w:p>
-        </w:tc>
-        <w:tc>
-          <w:tcPr>
-            <w:tcW w:w="833" w:type="dxa"/>
-          </w:tcPr>
-          <w:p>
-            <w:pPr>
-              <w:tabs>
-                <w:tab w:val="left" w:pos="1470"/>
-              </w:tabs>
-            </w:pPr>
-          </w:p>
-        </w:tc>
-        <w:tc>
-          <w:tcPr>
-            <w:tcW w:w="806" w:type="dxa"/>
-          </w:tcPr>
-          <w:p>
-            <w:pPr>
-              <w:tabs>
-                <w:tab w:val="left" w:pos="1470"/>
-              </w:tabs>
+            <w:tcW w:w="851" w:type="dxa"/>
+          </w:tcPr>
+          <w:p>
+            <w:pPr>
+              <w:tabs>
+                <w:tab w:val="left" w:pos="1470"/>
+              </w:tabs>
+              <w:jc w:val="center"/>
+            </w:pPr>
+            <w:r>
+              <w:t>12,5</w:t>
+            </w:r>
+          </w:p>
+        </w:tc>
+        <w:tc>
+          <w:tcPr>
+            <w:tcW w:w="1134" w:type="dxa"/>
+          </w:tcPr>
+          <w:p>
+            <w:pPr>
+              <w:tabs>
+                <w:tab w:val="left" w:pos="1470"/>
+              </w:tabs>
+              <w:jc w:val="center"/>
+            </w:pPr>
+            <w:r>
+              <w:t>200</w:t>
+            </w:r>
+          </w:p>
+        </w:tc>
+        <w:tc>
+          <w:tcPr>
+            <w:tcW w:w="992" w:type="dxa"/>
+          </w:tcPr>
+          <w:p>
+            <w:pPr>
+              <w:tabs>
+                <w:tab w:val="left" w:pos="1470"/>
+              </w:tabs>
+              <w:jc w:val="center"/>
+            </w:pPr>
+            <w:r>
+              <w:t>31.250</w:t>
+            </w:r>
+          </w:p>
+        </w:tc>
+        <w:tc>
+          <w:tcPr>
+            <w:tcW w:w="851" w:type="dxa"/>
+          </w:tcPr>
+          <w:p>
+            <w:pPr>
+              <w:tabs>
+                <w:tab w:val="left" w:pos="1470"/>
+              </w:tabs>
+              <w:jc w:val="center"/>
             </w:pPr>
             <w:r>
               <w:t>0.5</w:t>
@@ -1180,9 +1335,12 @@
         </w:tc>
       </w:tr>
       <w:tr>
-        <w:tc>
-          <w:tcPr>
-            <w:tcW w:w="1384" w:type="dxa"/>
+        <w:trPr>
+          <w:trHeight w:val="418"/>
+        </w:trPr>
+        <w:tc>
+          <w:tcPr>
+            <w:tcW w:w="1101" w:type="dxa"/>
           </w:tcPr>
           <w:p>
             <w:pPr>
@@ -1204,42 +1362,46 @@
               <w:tabs>
                 <w:tab w:val="left" w:pos="1470"/>
               </w:tabs>
-            </w:pPr>
-          </w:p>
-        </w:tc>
-        <w:tc>
-          <w:tcPr>
-            <w:tcW w:w="1134" w:type="dxa"/>
-          </w:tcPr>
-          <w:p>
-            <w:pPr>
-              <w:tabs>
-                <w:tab w:val="left" w:pos="1470"/>
-              </w:tabs>
-            </w:pPr>
-          </w:p>
-        </w:tc>
-        <w:tc>
-          <w:tcPr>
-            <w:tcW w:w="1180" w:type="dxa"/>
-          </w:tcPr>
-          <w:p>
-            <w:pPr>
-              <w:tabs>
-                <w:tab w:val="left" w:pos="1470"/>
-              </w:tabs>
-            </w:pPr>
-          </w:p>
-        </w:tc>
-        <w:tc>
-          <w:tcPr>
-            <w:tcW w:w="1071" w:type="dxa"/>
-          </w:tcPr>
-          <w:p>
-            <w:pPr>
-              <w:tabs>
-                <w:tab w:val="left" w:pos="1470"/>
-              </w:tabs>
+              <w:jc w:val="center"/>
+            </w:pPr>
+          </w:p>
+        </w:tc>
+        <w:tc>
+          <w:tcPr>
+            <w:tcW w:w="1134" w:type="dxa"/>
+          </w:tcPr>
+          <w:p>
+            <w:pPr>
+              <w:tabs>
+                <w:tab w:val="left" w:pos="1470"/>
+              </w:tabs>
+              <w:jc w:val="center"/>
+            </w:pPr>
+          </w:p>
+        </w:tc>
+        <w:tc>
+          <w:tcPr>
+            <w:tcW w:w="1275" w:type="dxa"/>
+          </w:tcPr>
+          <w:p>
+            <w:pPr>
+              <w:tabs>
+                <w:tab w:val="left" w:pos="1470"/>
+              </w:tabs>
+              <w:jc w:val="center"/>
+            </w:pPr>
+          </w:p>
+        </w:tc>
+        <w:tc>
+          <w:tcPr>
+            <w:tcW w:w="1134" w:type="dxa"/>
+          </w:tcPr>
+          <w:p>
+            <w:pPr>
+              <w:tabs>
+                <w:tab w:val="left" w:pos="1470"/>
+              </w:tabs>
+              <w:jc w:val="center"/>
               <w:rPr>
                 <w:color w:val="FF0000"/>
               </w:rPr>
@@ -1254,50 +1416,75 @@
         </w:tc>
         <w:tc>
           <w:tcPr>
-            <w:tcW w:w="868" w:type="dxa"/>
-          </w:tcPr>
-          <w:p>
-            <w:pPr>
-              <w:tabs>
-                <w:tab w:val="left" w:pos="1470"/>
-              </w:tabs>
-            </w:pPr>
-          </w:p>
-        </w:tc>
-        <w:tc>
-          <w:tcPr>
-            <w:tcW w:w="974" w:type="dxa"/>
-          </w:tcPr>
-          <w:p>
-            <w:pPr>
-              <w:tabs>
-                <w:tab w:val="left" w:pos="1470"/>
-              </w:tabs>
-            </w:pPr>
-          </w:p>
-        </w:tc>
-        <w:tc>
-          <w:tcPr>
-            <w:tcW w:w="833" w:type="dxa"/>
-          </w:tcPr>
-          <w:p>
-            <w:pPr>
-              <w:tabs>
-                <w:tab w:val="left" w:pos="1470"/>
-              </w:tabs>
-            </w:pPr>
-          </w:p>
-        </w:tc>
-        <w:tc>
-          <w:tcPr>
-            <w:tcW w:w="806" w:type="dxa"/>
-          </w:tcPr>
-          <w:p>
-            <w:pPr>
-              <w:tabs>
-                <w:tab w:val="left" w:pos="1470"/>
-              </w:tabs>
-            </w:pPr>
+            <w:tcW w:w="851" w:type="dxa"/>
+          </w:tcPr>
+          <w:p>
+            <w:pPr>
+              <w:tabs>
+                <w:tab w:val="left" w:pos="1470"/>
+              </w:tabs>
+              <w:jc w:val="center"/>
+            </w:pPr>
+          </w:p>
+        </w:tc>
+        <w:tc>
+          <w:tcPr>
+            <w:tcW w:w="1134" w:type="dxa"/>
+          </w:tcPr>
+          <w:p>
+            <w:pPr>
+              <w:tabs>
+                <w:tab w:val="left" w:pos="1470"/>
+              </w:tabs>
+              <w:jc w:val="center"/>
+              <w:rPr>
+                <w:color w:val="FF0000"/>
+              </w:rPr>
+            </w:pPr>
+          </w:p>
+        </w:tc>
+        <w:tc>
+          <w:tcPr>
+            <w:tcW w:w="992" w:type="dxa"/>
+          </w:tcPr>
+          <w:p>
+            <w:pPr>
+              <w:tabs>
+                <w:tab w:val="left" w:pos="1470"/>
+              </w:tabs>
+              <w:jc w:val="center"/>
+              <w:rPr>
+                <w:color w:val="FF0000"/>
+              </w:rPr>
+            </w:pPr>
+            <w:r>
+              <w:rPr>
+                <w:color w:val="FF0000"/>
+              </w:rPr>
+              <w:t>162.250</w:t>
+            </w:r>
+          </w:p>
+        </w:tc>
+        <w:tc>
+          <w:tcPr>
+            <w:tcW w:w="851" w:type="dxa"/>
+          </w:tcPr>
+          <w:p>
+            <w:pPr>
+              <w:tabs>
+                <w:tab w:val="left" w:pos="1470"/>
+              </w:tabs>
+              <w:jc w:val="center"/>
+              <w:rPr>
+                <w:color w:val="FF0000"/>
+              </w:rPr>
+            </w:pPr>
+            <w:r>
+              <w:rPr>
+                <w:color w:val="FF0000"/>
+              </w:rPr>
+              <w:t>3</w:t>
+            </w:r>
           </w:p>
         </w:tc>
       </w:tr>
@@ -1387,6 +1574,9 @@
           <w:tab w:val="left" w:pos="1470"/>
         </w:tabs>
         <w:spacing w:line="240" w:lineRule="auto"/>
+        <w:rPr>
+          <w:u w:val="single"/>
+        </w:rPr>
       </w:pPr>
       <w:r>
         <w:t xml:space="preserve">//*AP:  </w:t>
@@ -1409,7 +1599,16 @@
         <w:t>//*$</w:t>
       </w:r>
       <w:r>
-        <w:t>/LOC: Custo por hora. {}</w:t>
+        <w:t>/LOC: Custo por hora. {</w:t>
+      </w:r>
+      <w:r>
+        <w:t>12</w:t>
+      </w:r>
+      <w:r>
+        <w:t>,5</w:t>
+      </w:r>
+      <w:r>
+        <w:t>}</w:t>
       </w:r>
     </w:p>
     <w:p>
@@ -1432,6 +1631,1204 @@
         <w:t>Estimativa do esforço</w:t>
       </w:r>
     </w:p>
+    <w:tbl>
+      <w:tblPr>
+        <w:tblStyle w:val="Tabelacomgrade"/>
+        <w:tblW w:w="6771" w:type="dxa"/>
+        <w:tblLayout w:type="fixed"/>
+        <w:tblLook w:val="04A0"/>
+      </w:tblPr>
+      <w:tblGrid>
+        <w:gridCol w:w="1101"/>
+        <w:gridCol w:w="1275"/>
+        <w:gridCol w:w="993"/>
+        <w:gridCol w:w="1275"/>
+        <w:gridCol w:w="1134"/>
+        <w:gridCol w:w="993"/>
+      </w:tblGrid>
+      <w:tr>
+        <w:tc>
+          <w:tcPr>
+            <w:tcW w:w="1101" w:type="dxa"/>
+          </w:tcPr>
+          <w:p>
+            <w:pPr>
+              <w:tabs>
+                <w:tab w:val="left" w:pos="1470"/>
+              </w:tabs>
+              <w:jc w:val="center"/>
+              <w:rPr>
+                <w:b/>
+              </w:rPr>
+            </w:pPr>
+          </w:p>
+        </w:tc>
+        <w:tc>
+          <w:tcPr>
+            <w:tcW w:w="1275" w:type="dxa"/>
+          </w:tcPr>
+          <w:p>
+            <w:pPr>
+              <w:tabs>
+                <w:tab w:val="left" w:pos="1470"/>
+              </w:tabs>
+              <w:jc w:val="center"/>
+              <w:rPr>
+                <w:b/>
+              </w:rPr>
+            </w:pPr>
+            <w:r>
+              <w:rPr>
+                <w:b/>
+              </w:rPr>
+              <w:t>Análise Requisitos</w:t>
+            </w:r>
+          </w:p>
+        </w:tc>
+        <w:tc>
+          <w:tcPr>
+            <w:tcW w:w="993" w:type="dxa"/>
+          </w:tcPr>
+          <w:p>
+            <w:pPr>
+              <w:tabs>
+                <w:tab w:val="left" w:pos="1470"/>
+              </w:tabs>
+              <w:jc w:val="center"/>
+              <w:rPr>
+                <w:b/>
+              </w:rPr>
+            </w:pPr>
+            <w:r>
+              <w:rPr>
+                <w:b/>
+              </w:rPr>
+              <w:t>Projeto (PM)</w:t>
+            </w:r>
+          </w:p>
+        </w:tc>
+        <w:tc>
+          <w:tcPr>
+            <w:tcW w:w="1275" w:type="dxa"/>
+          </w:tcPr>
+          <w:p>
+            <w:pPr>
+              <w:tabs>
+                <w:tab w:val="left" w:pos="1470"/>
+              </w:tabs>
+              <w:jc w:val="center"/>
+              <w:rPr>
+                <w:b/>
+              </w:rPr>
+            </w:pPr>
+            <w:r>
+              <w:rPr>
+                <w:b/>
+              </w:rPr>
+              <w:t>Código (PM)</w:t>
+            </w:r>
+          </w:p>
+        </w:tc>
+        <w:tc>
+          <w:tcPr>
+            <w:tcW w:w="1134" w:type="dxa"/>
+          </w:tcPr>
+          <w:p>
+            <w:pPr>
+              <w:tabs>
+                <w:tab w:val="left" w:pos="1470"/>
+              </w:tabs>
+              <w:jc w:val="center"/>
+              <w:rPr>
+                <w:b/>
+              </w:rPr>
+            </w:pPr>
+            <w:r>
+              <w:rPr>
+                <w:b/>
+              </w:rPr>
+              <w:t>Teste (PM)</w:t>
+            </w:r>
+          </w:p>
+        </w:tc>
+        <w:tc>
+          <w:tcPr>
+            <w:tcW w:w="993" w:type="dxa"/>
+          </w:tcPr>
+          <w:p>
+            <w:pPr>
+              <w:tabs>
+                <w:tab w:val="left" w:pos="1470"/>
+              </w:tabs>
+              <w:jc w:val="center"/>
+              <w:rPr>
+                <w:b/>
+              </w:rPr>
+            </w:pPr>
+            <w:r>
+              <w:rPr>
+                <w:b/>
+              </w:rPr>
+              <w:t>Total</w:t>
+            </w:r>
+          </w:p>
+        </w:tc>
+      </w:tr>
+      <w:tr>
+        <w:tc>
+          <w:tcPr>
+            <w:tcW w:w="1101" w:type="dxa"/>
+          </w:tcPr>
+          <w:p>
+            <w:pPr>
+              <w:tabs>
+                <w:tab w:val="left" w:pos="1470"/>
+              </w:tabs>
+            </w:pPr>
+            <w:r>
+              <w:t xml:space="preserve">IHM </w:t>
+            </w:r>
+          </w:p>
+        </w:tc>
+        <w:tc>
+          <w:tcPr>
+            <w:tcW w:w="1275" w:type="dxa"/>
+          </w:tcPr>
+          <w:p>
+            <w:pPr>
+              <w:tabs>
+                <w:tab w:val="left" w:pos="1470"/>
+              </w:tabs>
+              <w:jc w:val="center"/>
+            </w:pPr>
+            <w:r>
+              <w:t>1</w:t>
+            </w:r>
+            <w:r>
+              <w:t>.0</w:t>
+            </w:r>
+          </w:p>
+        </w:tc>
+        <w:tc>
+          <w:tcPr>
+            <w:tcW w:w="993" w:type="dxa"/>
+          </w:tcPr>
+          <w:p>
+            <w:pPr>
+              <w:tabs>
+                <w:tab w:val="left" w:pos="1470"/>
+              </w:tabs>
+              <w:jc w:val="center"/>
+            </w:pPr>
+            <w:r>
+              <w:t>1.0</w:t>
+            </w:r>
+          </w:p>
+        </w:tc>
+        <w:tc>
+          <w:tcPr>
+            <w:tcW w:w="1275" w:type="dxa"/>
+          </w:tcPr>
+          <w:p>
+            <w:pPr>
+              <w:tabs>
+                <w:tab w:val="left" w:pos="1470"/>
+              </w:tabs>
+              <w:jc w:val="center"/>
+            </w:pPr>
+            <w:r>
+              <w:t>0.5</w:t>
+            </w:r>
+          </w:p>
+        </w:tc>
+        <w:tc>
+          <w:tcPr>
+            <w:tcW w:w="1134" w:type="dxa"/>
+          </w:tcPr>
+          <w:p>
+            <w:pPr>
+              <w:tabs>
+                <w:tab w:val="left" w:pos="1470"/>
+              </w:tabs>
+              <w:jc w:val="center"/>
+            </w:pPr>
+            <w:r>
+              <w:t>2.5</w:t>
+            </w:r>
+          </w:p>
+        </w:tc>
+        <w:tc>
+          <w:tcPr>
+            <w:tcW w:w="993" w:type="dxa"/>
+          </w:tcPr>
+          <w:p>
+            <w:pPr>
+              <w:tabs>
+                <w:tab w:val="left" w:pos="1470"/>
+              </w:tabs>
+              <w:jc w:val="center"/>
+            </w:pPr>
+            <w:r>
+              <w:t>5</w:t>
+            </w:r>
+          </w:p>
+        </w:tc>
+      </w:tr>
+      <w:tr>
+        <w:tc>
+          <w:tcPr>
+            <w:tcW w:w="1101" w:type="dxa"/>
+          </w:tcPr>
+          <w:p>
+            <w:pPr>
+              <w:tabs>
+                <w:tab w:val="left" w:pos="1470"/>
+              </w:tabs>
+            </w:pPr>
+            <w:r>
+              <w:t>AGB*</w:t>
+            </w:r>
+          </w:p>
+        </w:tc>
+        <w:tc>
+          <w:tcPr>
+            <w:tcW w:w="1275" w:type="dxa"/>
+          </w:tcPr>
+          <w:p>
+            <w:pPr>
+              <w:tabs>
+                <w:tab w:val="left" w:pos="1470"/>
+              </w:tabs>
+              <w:jc w:val="center"/>
+            </w:pPr>
+            <w:r>
+              <w:t>------</w:t>
+            </w:r>
+          </w:p>
+        </w:tc>
+        <w:tc>
+          <w:tcPr>
+            <w:tcW w:w="993" w:type="dxa"/>
+          </w:tcPr>
+          <w:p>
+            <w:pPr>
+              <w:tabs>
+                <w:tab w:val="left" w:pos="1470"/>
+              </w:tabs>
+              <w:jc w:val="center"/>
+            </w:pPr>
+            <w:r>
+              <w:t>------</w:t>
+            </w:r>
+          </w:p>
+        </w:tc>
+        <w:tc>
+          <w:tcPr>
+            <w:tcW w:w="1275" w:type="dxa"/>
+          </w:tcPr>
+          <w:p>
+            <w:pPr>
+              <w:tabs>
+                <w:tab w:val="left" w:pos="1470"/>
+              </w:tabs>
+              <w:jc w:val="center"/>
+            </w:pPr>
+            <w:r>
+              <w:t>------</w:t>
+            </w:r>
+          </w:p>
+        </w:tc>
+        <w:tc>
+          <w:tcPr>
+            <w:tcW w:w="1134" w:type="dxa"/>
+          </w:tcPr>
+          <w:p>
+            <w:pPr>
+              <w:tabs>
+                <w:tab w:val="left" w:pos="1470"/>
+              </w:tabs>
+              <w:jc w:val="center"/>
+            </w:pPr>
+            <w:r>
+              <w:t>------</w:t>
+            </w:r>
+          </w:p>
+        </w:tc>
+        <w:tc>
+          <w:tcPr>
+            <w:tcW w:w="993" w:type="dxa"/>
+          </w:tcPr>
+          <w:p>
+            <w:pPr>
+              <w:tabs>
+                <w:tab w:val="left" w:pos="1470"/>
+              </w:tabs>
+              <w:jc w:val="center"/>
+            </w:pPr>
+            <w:r>
+              <w:t>------</w:t>
+            </w:r>
+          </w:p>
+        </w:tc>
+      </w:tr>
+      <w:tr>
+        <w:tc>
+          <w:tcPr>
+            <w:tcW w:w="1101" w:type="dxa"/>
+          </w:tcPr>
+          <w:p>
+            <w:pPr>
+              <w:tabs>
+                <w:tab w:val="left" w:pos="1470"/>
+              </w:tabs>
+            </w:pPr>
+            <w:r>
+              <w:t>AGT*</w:t>
+            </w:r>
+          </w:p>
+        </w:tc>
+        <w:tc>
+          <w:tcPr>
+            <w:tcW w:w="1275" w:type="dxa"/>
+          </w:tcPr>
+          <w:p>
+            <w:pPr>
+              <w:tabs>
+                <w:tab w:val="left" w:pos="1470"/>
+              </w:tabs>
+              <w:jc w:val="center"/>
+            </w:pPr>
+            <w:r>
+              <w:t>------</w:t>
+            </w:r>
+          </w:p>
+        </w:tc>
+        <w:tc>
+          <w:tcPr>
+            <w:tcW w:w="993" w:type="dxa"/>
+          </w:tcPr>
+          <w:p>
+            <w:pPr>
+              <w:tabs>
+                <w:tab w:val="left" w:pos="1470"/>
+              </w:tabs>
+              <w:jc w:val="center"/>
+            </w:pPr>
+            <w:r>
+              <w:t>------</w:t>
+            </w:r>
+          </w:p>
+        </w:tc>
+        <w:tc>
+          <w:tcPr>
+            <w:tcW w:w="1275" w:type="dxa"/>
+          </w:tcPr>
+          <w:p>
+            <w:pPr>
+              <w:tabs>
+                <w:tab w:val="left" w:pos="1470"/>
+              </w:tabs>
+              <w:jc w:val="center"/>
+            </w:pPr>
+            <w:r>
+              <w:t>------</w:t>
+            </w:r>
+          </w:p>
+        </w:tc>
+        <w:tc>
+          <w:tcPr>
+            <w:tcW w:w="1134" w:type="dxa"/>
+          </w:tcPr>
+          <w:p>
+            <w:pPr>
+              <w:tabs>
+                <w:tab w:val="left" w:pos="1470"/>
+              </w:tabs>
+              <w:jc w:val="center"/>
+            </w:pPr>
+            <w:r>
+              <w:t>------</w:t>
+            </w:r>
+          </w:p>
+        </w:tc>
+        <w:tc>
+          <w:tcPr>
+            <w:tcW w:w="993" w:type="dxa"/>
+          </w:tcPr>
+          <w:p>
+            <w:pPr>
+              <w:tabs>
+                <w:tab w:val="left" w:pos="1470"/>
+              </w:tabs>
+              <w:jc w:val="center"/>
+            </w:pPr>
+            <w:r>
+              <w:t>------</w:t>
+            </w:r>
+          </w:p>
+        </w:tc>
+      </w:tr>
+      <w:tr>
+        <w:tc>
+          <w:tcPr>
+            <w:tcW w:w="1101" w:type="dxa"/>
+          </w:tcPr>
+          <w:p>
+            <w:pPr>
+              <w:tabs>
+                <w:tab w:val="left" w:pos="1470"/>
+              </w:tabs>
+            </w:pPr>
+            <w:r>
+              <w:t>GBD</w:t>
+            </w:r>
+          </w:p>
+        </w:tc>
+        <w:tc>
+          <w:tcPr>
+            <w:tcW w:w="1275" w:type="dxa"/>
+          </w:tcPr>
+          <w:p>
+            <w:pPr>
+              <w:tabs>
+                <w:tab w:val="left" w:pos="1470"/>
+              </w:tabs>
+              <w:jc w:val="center"/>
+            </w:pPr>
+            <w:r>
+              <w:t>7</w:t>
+            </w:r>
+            <w:r>
+              <w:t>.0</w:t>
+            </w:r>
+          </w:p>
+        </w:tc>
+        <w:tc>
+          <w:tcPr>
+            <w:tcW w:w="993" w:type="dxa"/>
+          </w:tcPr>
+          <w:p>
+            <w:pPr>
+              <w:tabs>
+                <w:tab w:val="left" w:pos="1470"/>
+              </w:tabs>
+              <w:jc w:val="center"/>
+            </w:pPr>
+            <w:r>
+              <w:t>3.0</w:t>
+            </w:r>
+          </w:p>
+        </w:tc>
+        <w:tc>
+          <w:tcPr>
+            <w:tcW w:w="1275" w:type="dxa"/>
+          </w:tcPr>
+          <w:p>
+            <w:pPr>
+              <w:tabs>
+                <w:tab w:val="left" w:pos="1470"/>
+              </w:tabs>
+              <w:jc w:val="center"/>
+            </w:pPr>
+            <w:r>
+              <w:t>3.5</w:t>
+            </w:r>
+          </w:p>
+        </w:tc>
+        <w:tc>
+          <w:tcPr>
+            <w:tcW w:w="1134" w:type="dxa"/>
+          </w:tcPr>
+          <w:p>
+            <w:pPr>
+              <w:tabs>
+                <w:tab w:val="left" w:pos="1470"/>
+              </w:tabs>
+              <w:jc w:val="center"/>
+            </w:pPr>
+            <w:r>
+              <w:t>4.5</w:t>
+            </w:r>
+          </w:p>
+        </w:tc>
+        <w:tc>
+          <w:tcPr>
+            <w:tcW w:w="993" w:type="dxa"/>
+          </w:tcPr>
+          <w:p>
+            <w:pPr>
+              <w:tabs>
+                <w:tab w:val="left" w:pos="1470"/>
+              </w:tabs>
+              <w:jc w:val="center"/>
+            </w:pPr>
+            <w:r>
+              <w:t>18</w:t>
+            </w:r>
+          </w:p>
+        </w:tc>
+      </w:tr>
+      <w:tr>
+        <w:tc>
+          <w:tcPr>
+            <w:tcW w:w="1101" w:type="dxa"/>
+          </w:tcPr>
+          <w:p>
+            <w:pPr>
+              <w:tabs>
+                <w:tab w:val="left" w:pos="1470"/>
+              </w:tabs>
+            </w:pPr>
+            <w:r>
+              <w:t>FDG</w:t>
+            </w:r>
+          </w:p>
+        </w:tc>
+        <w:tc>
+          <w:tcPr>
+            <w:tcW w:w="1275" w:type="dxa"/>
+          </w:tcPr>
+          <w:p>
+            <w:pPr>
+              <w:tabs>
+                <w:tab w:val="left" w:pos="1470"/>
+              </w:tabs>
+              <w:jc w:val="center"/>
+            </w:pPr>
+            <w:r>
+              <w:t>3.0</w:t>
+            </w:r>
+          </w:p>
+        </w:tc>
+        <w:tc>
+          <w:tcPr>
+            <w:tcW w:w="993" w:type="dxa"/>
+          </w:tcPr>
+          <w:p>
+            <w:pPr>
+              <w:tabs>
+                <w:tab w:val="left" w:pos="1470"/>
+              </w:tabs>
+              <w:jc w:val="center"/>
+            </w:pPr>
+            <w:r>
+              <w:t>1.0</w:t>
+            </w:r>
+          </w:p>
+        </w:tc>
+        <w:tc>
+          <w:tcPr>
+            <w:tcW w:w="1275" w:type="dxa"/>
+          </w:tcPr>
+          <w:p>
+            <w:pPr>
+              <w:tabs>
+                <w:tab w:val="left" w:pos="1470"/>
+              </w:tabs>
+              <w:jc w:val="center"/>
+            </w:pPr>
+            <w:r>
+              <w:t>1.5</w:t>
+            </w:r>
+          </w:p>
+        </w:tc>
+        <w:tc>
+          <w:tcPr>
+            <w:tcW w:w="1134" w:type="dxa"/>
+          </w:tcPr>
+          <w:p>
+            <w:pPr>
+              <w:tabs>
+                <w:tab w:val="left" w:pos="1470"/>
+              </w:tabs>
+              <w:jc w:val="center"/>
+            </w:pPr>
+            <w:r>
+              <w:t>3.0</w:t>
+            </w:r>
+          </w:p>
+        </w:tc>
+        <w:tc>
+          <w:tcPr>
+            <w:tcW w:w="993" w:type="dxa"/>
+          </w:tcPr>
+          <w:p>
+            <w:pPr>
+              <w:tabs>
+                <w:tab w:val="left" w:pos="1470"/>
+              </w:tabs>
+              <w:jc w:val="center"/>
+            </w:pPr>
+            <w:r>
+              <w:t>8.5</w:t>
+            </w:r>
+          </w:p>
+        </w:tc>
+      </w:tr>
+      <w:tr>
+        <w:tc>
+          <w:tcPr>
+            <w:tcW w:w="1101" w:type="dxa"/>
+          </w:tcPr>
+          <w:p>
+            <w:pPr>
+              <w:tabs>
+                <w:tab w:val="left" w:pos="1470"/>
+              </w:tabs>
+            </w:pPr>
+            <w:r>
+              <w:t>CP</w:t>
+            </w:r>
+          </w:p>
+        </w:tc>
+        <w:tc>
+          <w:tcPr>
+            <w:tcW w:w="1275" w:type="dxa"/>
+          </w:tcPr>
+          <w:p>
+            <w:pPr>
+              <w:tabs>
+                <w:tab w:val="left" w:pos="1470"/>
+              </w:tabs>
+              <w:jc w:val="center"/>
+            </w:pPr>
+            <w:r>
+              <w:t>8.0</w:t>
+            </w:r>
+          </w:p>
+        </w:tc>
+        <w:tc>
+          <w:tcPr>
+            <w:tcW w:w="993" w:type="dxa"/>
+          </w:tcPr>
+          <w:p>
+            <w:pPr>
+              <w:tabs>
+                <w:tab w:val="left" w:pos="1470"/>
+              </w:tabs>
+              <w:jc w:val="center"/>
+            </w:pPr>
+            <w:r>
+              <w:t>4.0</w:t>
+            </w:r>
+          </w:p>
+        </w:tc>
+        <w:tc>
+          <w:tcPr>
+            <w:tcW w:w="1275" w:type="dxa"/>
+          </w:tcPr>
+          <w:p>
+            <w:pPr>
+              <w:tabs>
+                <w:tab w:val="left" w:pos="1470"/>
+              </w:tabs>
+              <w:jc w:val="center"/>
+            </w:pPr>
+            <w:r>
+              <w:t>4.0</w:t>
+            </w:r>
+          </w:p>
+        </w:tc>
+        <w:tc>
+          <w:tcPr>
+            <w:tcW w:w="1134" w:type="dxa"/>
+          </w:tcPr>
+          <w:p>
+            <w:pPr>
+              <w:tabs>
+                <w:tab w:val="left" w:pos="1470"/>
+              </w:tabs>
+              <w:jc w:val="center"/>
+            </w:pPr>
+            <w:r>
+              <w:t>5.0</w:t>
+            </w:r>
+          </w:p>
+        </w:tc>
+        <w:tc>
+          <w:tcPr>
+            <w:tcW w:w="993" w:type="dxa"/>
+          </w:tcPr>
+          <w:p>
+            <w:pPr>
+              <w:tabs>
+                <w:tab w:val="left" w:pos="1470"/>
+              </w:tabs>
+              <w:jc w:val="center"/>
+            </w:pPr>
+            <w:r>
+              <w:t>23.0</w:t>
+            </w:r>
+          </w:p>
+        </w:tc>
+      </w:tr>
+      <w:tr>
+        <w:tc>
+          <w:tcPr>
+            <w:tcW w:w="1101" w:type="dxa"/>
+          </w:tcPr>
+          <w:p>
+            <w:pPr>
+              <w:tabs>
+                <w:tab w:val="left" w:pos="1470"/>
+              </w:tabs>
+            </w:pPr>
+            <w:r>
+              <w:t>AP</w:t>
+            </w:r>
+          </w:p>
+        </w:tc>
+        <w:tc>
+          <w:tcPr>
+            <w:tcW w:w="1275" w:type="dxa"/>
+          </w:tcPr>
+          <w:p>
+            <w:pPr>
+              <w:tabs>
+                <w:tab w:val="left" w:pos="1470"/>
+              </w:tabs>
+              <w:jc w:val="center"/>
+            </w:pPr>
+            <w:r>
+              <w:t>10.0</w:t>
+            </w:r>
+          </w:p>
+        </w:tc>
+        <w:tc>
+          <w:tcPr>
+            <w:tcW w:w="993" w:type="dxa"/>
+          </w:tcPr>
+          <w:p>
+            <w:pPr>
+              <w:tabs>
+                <w:tab w:val="left" w:pos="1470"/>
+              </w:tabs>
+              <w:jc w:val="center"/>
+            </w:pPr>
+            <w:r>
+              <w:t>5.0</w:t>
+            </w:r>
+          </w:p>
+        </w:tc>
+        <w:tc>
+          <w:tcPr>
+            <w:tcW w:w="1275" w:type="dxa"/>
+          </w:tcPr>
+          <w:p>
+            <w:pPr>
+              <w:tabs>
+                <w:tab w:val="left" w:pos="1470"/>
+              </w:tabs>
+              <w:jc w:val="center"/>
+            </w:pPr>
+            <w:r>
+              <w:t>5.0</w:t>
+            </w:r>
+          </w:p>
+        </w:tc>
+        <w:tc>
+          <w:tcPr>
+            <w:tcW w:w="1134" w:type="dxa"/>
+          </w:tcPr>
+          <w:p>
+            <w:pPr>
+              <w:tabs>
+                <w:tab w:val="left" w:pos="1470"/>
+              </w:tabs>
+              <w:jc w:val="center"/>
+            </w:pPr>
+            <w:r>
+              <w:t>6.0</w:t>
+            </w:r>
+          </w:p>
+        </w:tc>
+        <w:tc>
+          <w:tcPr>
+            <w:tcW w:w="993" w:type="dxa"/>
+          </w:tcPr>
+          <w:p>
+            <w:pPr>
+              <w:tabs>
+                <w:tab w:val="left" w:pos="1470"/>
+              </w:tabs>
+              <w:jc w:val="center"/>
+            </w:pPr>
+            <w:r>
+              <w:t>26.0</w:t>
+            </w:r>
+          </w:p>
+        </w:tc>
+      </w:tr>
+      <w:tr>
+        <w:trPr>
+          <w:trHeight w:val="293"/>
+        </w:trPr>
+        <w:tc>
+          <w:tcPr>
+            <w:tcW w:w="1101" w:type="dxa"/>
+          </w:tcPr>
+          <w:p>
+            <w:pPr>
+              <w:tabs>
+                <w:tab w:val="left" w:pos="1470"/>
+              </w:tabs>
+              <w:rPr>
+                <w:color w:val="FF0000"/>
+              </w:rPr>
+            </w:pPr>
+            <w:r>
+              <w:rPr>
+                <w:color w:val="FF0000"/>
+              </w:rPr>
+              <w:t>TOTAL</w:t>
+            </w:r>
+          </w:p>
+        </w:tc>
+        <w:tc>
+          <w:tcPr>
+            <w:tcW w:w="1275" w:type="dxa"/>
+          </w:tcPr>
+          <w:p>
+            <w:pPr>
+              <w:tabs>
+                <w:tab w:val="left" w:pos="1470"/>
+              </w:tabs>
+              <w:jc w:val="center"/>
+              <w:rPr>
+                <w:color w:val="FF0000"/>
+              </w:rPr>
+            </w:pPr>
+            <w:r>
+              <w:rPr>
+                <w:color w:val="FF0000"/>
+              </w:rPr>
+              <w:t>29.0</w:t>
+            </w:r>
+          </w:p>
+        </w:tc>
+        <w:tc>
+          <w:tcPr>
+            <w:tcW w:w="993" w:type="dxa"/>
+          </w:tcPr>
+          <w:p>
+            <w:pPr>
+              <w:tabs>
+                <w:tab w:val="left" w:pos="1470"/>
+              </w:tabs>
+              <w:jc w:val="center"/>
+              <w:rPr>
+                <w:color w:val="FF0000"/>
+              </w:rPr>
+            </w:pPr>
+            <w:r>
+              <w:rPr>
+                <w:color w:val="FF0000"/>
+              </w:rPr>
+              <w:t>14.0</w:t>
+            </w:r>
+          </w:p>
+        </w:tc>
+        <w:tc>
+          <w:tcPr>
+            <w:tcW w:w="1275" w:type="dxa"/>
+          </w:tcPr>
+          <w:p>
+            <w:pPr>
+              <w:tabs>
+                <w:tab w:val="left" w:pos="1470"/>
+              </w:tabs>
+              <w:jc w:val="center"/>
+              <w:rPr>
+                <w:color w:val="FF0000"/>
+              </w:rPr>
+            </w:pPr>
+            <w:r>
+              <w:rPr>
+                <w:color w:val="FF0000"/>
+              </w:rPr>
+              <w:t>14.5</w:t>
+            </w:r>
+          </w:p>
+        </w:tc>
+        <w:tc>
+          <w:tcPr>
+            <w:tcW w:w="1134" w:type="dxa"/>
+          </w:tcPr>
+          <w:p>
+            <w:pPr>
+              <w:tabs>
+                <w:tab w:val="left" w:pos="1470"/>
+              </w:tabs>
+              <w:jc w:val="center"/>
+              <w:rPr>
+                <w:color w:val="FF0000"/>
+              </w:rPr>
+            </w:pPr>
+            <w:r>
+              <w:rPr>
+                <w:color w:val="FF0000"/>
+              </w:rPr>
+              <w:t>21.0</w:t>
+            </w:r>
+          </w:p>
+        </w:tc>
+        <w:tc>
+          <w:tcPr>
+            <w:tcW w:w="993" w:type="dxa"/>
+          </w:tcPr>
+          <w:p>
+            <w:pPr>
+              <w:tabs>
+                <w:tab w:val="left" w:pos="1470"/>
+              </w:tabs>
+              <w:jc w:val="center"/>
+              <w:rPr>
+                <w:color w:val="FF0000"/>
+              </w:rPr>
+            </w:pPr>
+            <w:r>
+              <w:rPr>
+                <w:color w:val="FF0000"/>
+              </w:rPr>
+              <w:t>78,5</w:t>
+            </w:r>
+          </w:p>
+        </w:tc>
+      </w:tr>
+      <w:tr>
+        <w:trPr>
+          <w:trHeight w:val="270"/>
+        </w:trPr>
+        <w:tc>
+          <w:tcPr>
+            <w:tcW w:w="1101" w:type="dxa"/>
+          </w:tcPr>
+          <w:p>
+            <w:pPr>
+              <w:tabs>
+                <w:tab w:val="left" w:pos="1470"/>
+              </w:tabs>
+            </w:pPr>
+            <w:r>
+              <w:t>TAXA($)</w:t>
+            </w:r>
+          </w:p>
+        </w:tc>
+        <w:tc>
+          <w:tcPr>
+            <w:tcW w:w="1275" w:type="dxa"/>
+          </w:tcPr>
+          <w:p>
+            <w:pPr>
+              <w:tabs>
+                <w:tab w:val="left" w:pos="1470"/>
+              </w:tabs>
+              <w:jc w:val="center"/>
+            </w:pPr>
+            <w:r>
+              <w:t>2.000</w:t>
+            </w:r>
+          </w:p>
+        </w:tc>
+        <w:tc>
+          <w:tcPr>
+            <w:tcW w:w="993" w:type="dxa"/>
+          </w:tcPr>
+          <w:p>
+            <w:pPr>
+              <w:tabs>
+                <w:tab w:val="left" w:pos="1470"/>
+              </w:tabs>
+              <w:jc w:val="center"/>
+            </w:pPr>
+            <w:r>
+              <w:t>2.000</w:t>
+            </w:r>
+          </w:p>
+        </w:tc>
+        <w:tc>
+          <w:tcPr>
+            <w:tcW w:w="1275" w:type="dxa"/>
+          </w:tcPr>
+          <w:p>
+            <w:pPr>
+              <w:tabs>
+                <w:tab w:val="left" w:pos="1470"/>
+              </w:tabs>
+              <w:jc w:val="center"/>
+            </w:pPr>
+            <w:r>
+              <w:t>2.000</w:t>
+            </w:r>
+          </w:p>
+        </w:tc>
+        <w:tc>
+          <w:tcPr>
+            <w:tcW w:w="1134" w:type="dxa"/>
+          </w:tcPr>
+          <w:p>
+            <w:pPr>
+              <w:tabs>
+                <w:tab w:val="left" w:pos="1470"/>
+              </w:tabs>
+              <w:jc w:val="center"/>
+            </w:pPr>
+            <w:r>
+              <w:t>2.000</w:t>
+            </w:r>
+          </w:p>
+        </w:tc>
+        <w:tc>
+          <w:tcPr>
+            <w:tcW w:w="993" w:type="dxa"/>
+          </w:tcPr>
+          <w:p>
+            <w:pPr>
+              <w:tabs>
+                <w:tab w:val="left" w:pos="1470"/>
+              </w:tabs>
+              <w:jc w:val="center"/>
+            </w:pPr>
+          </w:p>
+        </w:tc>
+      </w:tr>
+      <w:tr>
+        <w:trPr>
+          <w:trHeight w:val="275"/>
+        </w:trPr>
+        <w:tc>
+          <w:tcPr>
+            <w:tcW w:w="1101" w:type="dxa"/>
+          </w:tcPr>
+          <w:p>
+            <w:pPr>
+              <w:tabs>
+                <w:tab w:val="left" w:pos="1470"/>
+              </w:tabs>
+              <w:rPr>
+                <w:color w:val="FF0000"/>
+              </w:rPr>
+            </w:pPr>
+            <w:r>
+              <w:rPr>
+                <w:color w:val="FF0000"/>
+              </w:rPr>
+              <w:t>CUSTO</w:t>
+            </w:r>
+          </w:p>
+        </w:tc>
+        <w:tc>
+          <w:tcPr>
+            <w:tcW w:w="1275" w:type="dxa"/>
+          </w:tcPr>
+          <w:p>
+            <w:pPr>
+              <w:tabs>
+                <w:tab w:val="left" w:pos="1470"/>
+              </w:tabs>
+              <w:jc w:val="center"/>
+              <w:rPr>
+                <w:color w:val="FF0000"/>
+              </w:rPr>
+            </w:pPr>
+            <w:r>
+              <w:rPr>
+                <w:color w:val="FF0000"/>
+              </w:rPr>
+              <w:t>58.000</w:t>
+            </w:r>
+          </w:p>
+        </w:tc>
+        <w:tc>
+          <w:tcPr>
+            <w:tcW w:w="993" w:type="dxa"/>
+          </w:tcPr>
+          <w:p>
+            <w:pPr>
+              <w:tabs>
+                <w:tab w:val="left" w:pos="1470"/>
+              </w:tabs>
+              <w:jc w:val="center"/>
+              <w:rPr>
+                <w:color w:val="FF0000"/>
+              </w:rPr>
+            </w:pPr>
+            <w:r>
+              <w:rPr>
+                <w:color w:val="FF0000"/>
+              </w:rPr>
+              <w:t>28.000</w:t>
+            </w:r>
+          </w:p>
+        </w:tc>
+        <w:tc>
+          <w:tcPr>
+            <w:tcW w:w="1275" w:type="dxa"/>
+          </w:tcPr>
+          <w:p>
+            <w:pPr>
+              <w:tabs>
+                <w:tab w:val="left" w:pos="1470"/>
+              </w:tabs>
+              <w:jc w:val="center"/>
+              <w:rPr>
+                <w:color w:val="FF0000"/>
+              </w:rPr>
+            </w:pPr>
+            <w:r>
+              <w:rPr>
+                <w:color w:val="FF0000"/>
+              </w:rPr>
+              <w:t>29.0000</w:t>
+            </w:r>
+          </w:p>
+        </w:tc>
+        <w:tc>
+          <w:tcPr>
+            <w:tcW w:w="1134" w:type="dxa"/>
+          </w:tcPr>
+          <w:p>
+            <w:pPr>
+              <w:tabs>
+                <w:tab w:val="left" w:pos="1470"/>
+              </w:tabs>
+              <w:jc w:val="center"/>
+              <w:rPr>
+                <w:color w:val="FF0000"/>
+              </w:rPr>
+            </w:pPr>
+            <w:r>
+              <w:rPr>
+                <w:color w:val="FF0000"/>
+              </w:rPr>
+              <w:t>42.000</w:t>
+            </w:r>
+          </w:p>
+        </w:tc>
+        <w:tc>
+          <w:tcPr>
+            <w:tcW w:w="993" w:type="dxa"/>
+          </w:tcPr>
+          <w:p>
+            <w:pPr>
+              <w:tabs>
+                <w:tab w:val="left" w:pos="1470"/>
+              </w:tabs>
+              <w:jc w:val="center"/>
+              <w:rPr>
+                <w:color w:val="FF0000"/>
+              </w:rPr>
+            </w:pPr>
+            <w:r>
+              <w:rPr>
+                <w:color w:val="FF0000"/>
+              </w:rPr>
+              <w:t>157.000</w:t>
+            </w:r>
+          </w:p>
+        </w:tc>
+      </w:tr>
+    </w:tbl>
     <w:p>
       <w:pPr>
         <w:rPr>
@@ -1449,8 +2846,328 @@
         <w:rPr>
           <w:b/>
         </w:rPr>
+        <w:lastRenderedPageBreak/>
         <w:t>Cocomo Básico</w:t>
       </w:r>
+    </w:p>
+    <w:tbl>
+      <w:tblPr>
+        <w:tblStyle w:val="Tabelacomgrade"/>
+        <w:tblW w:w="0" w:type="auto"/>
+        <w:tblLook w:val="04A0"/>
+      </w:tblPr>
+      <w:tblGrid>
+        <w:gridCol w:w="1573"/>
+        <w:gridCol w:w="1370"/>
+        <w:gridCol w:w="1418"/>
+        <w:gridCol w:w="1559"/>
+        <w:gridCol w:w="1559"/>
+      </w:tblGrid>
+      <w:tr>
+        <w:tc>
+          <w:tcPr>
+            <w:tcW w:w="1573" w:type="dxa"/>
+          </w:tcPr>
+          <w:p>
+            <w:pPr>
+              <w:jc w:val="center"/>
+              <w:rPr>
+                <w:b/>
+              </w:rPr>
+            </w:pPr>
+            <w:r>
+              <w:rPr>
+                <w:b/>
+              </w:rPr>
+              <w:t>Projeto de Software</w:t>
+            </w:r>
+          </w:p>
+        </w:tc>
+        <w:tc>
+          <w:tcPr>
+            <w:tcW w:w="1370" w:type="dxa"/>
+          </w:tcPr>
+          <w:p>
+            <w:pPr>
+              <w:jc w:val="center"/>
+              <w:rPr>
+                <w:b/>
+              </w:rPr>
+            </w:pPr>
+            <w:r>
+              <w:rPr>
+                <w:b/>
+              </w:rPr>
+              <w:t>Ab</w:t>
+            </w:r>
+          </w:p>
+        </w:tc>
+        <w:tc>
+          <w:tcPr>
+            <w:tcW w:w="1418" w:type="dxa"/>
+          </w:tcPr>
+          <w:p>
+            <w:pPr>
+              <w:jc w:val="center"/>
+              <w:rPr>
+                <w:b/>
+              </w:rPr>
+            </w:pPr>
+            <w:r>
+              <w:rPr>
+                <w:b/>
+              </w:rPr>
+              <w:t>Bb</w:t>
+            </w:r>
+          </w:p>
+        </w:tc>
+        <w:tc>
+          <w:tcPr>
+            <w:tcW w:w="1559" w:type="dxa"/>
+          </w:tcPr>
+          <w:p>
+            <w:pPr>
+              <w:jc w:val="center"/>
+              <w:rPr>
+                <w:b/>
+              </w:rPr>
+            </w:pPr>
+            <w:r>
+              <w:rPr>
+                <w:b/>
+              </w:rPr>
+              <w:t>Cb</w:t>
+            </w:r>
+          </w:p>
+        </w:tc>
+        <w:tc>
+          <w:tcPr>
+            <w:tcW w:w="1559" w:type="dxa"/>
+          </w:tcPr>
+          <w:p>
+            <w:pPr>
+              <w:jc w:val="center"/>
+              <w:rPr>
+                <w:b/>
+              </w:rPr>
+            </w:pPr>
+            <w:r>
+              <w:rPr>
+                <w:b/>
+              </w:rPr>
+              <w:t>Db</w:t>
+            </w:r>
+          </w:p>
+        </w:tc>
+      </w:tr>
+      <w:tr>
+        <w:tc>
+          <w:tcPr>
+            <w:tcW w:w="1573" w:type="dxa"/>
+          </w:tcPr>
+          <w:p>
+            <w:pPr>
+              <w:jc w:val="center"/>
+            </w:pPr>
+            <w:r>
+              <w:t>Orgânico</w:t>
+            </w:r>
+          </w:p>
+        </w:tc>
+        <w:tc>
+          <w:tcPr>
+            <w:tcW w:w="1370" w:type="dxa"/>
+          </w:tcPr>
+          <w:p>
+            <w:pPr>
+              <w:jc w:val="center"/>
+            </w:pPr>
+            <w:r>
+              <w:t>2.4</w:t>
+            </w:r>
+          </w:p>
+        </w:tc>
+        <w:tc>
+          <w:tcPr>
+            <w:tcW w:w="1418" w:type="dxa"/>
+          </w:tcPr>
+          <w:p>
+            <w:pPr>
+              <w:jc w:val="center"/>
+            </w:pPr>
+            <w:r>
+              <w:t>1.05</w:t>
+            </w:r>
+          </w:p>
+        </w:tc>
+        <w:tc>
+          <w:tcPr>
+            <w:tcW w:w="1559" w:type="dxa"/>
+          </w:tcPr>
+          <w:p>
+            <w:pPr>
+              <w:jc w:val="center"/>
+            </w:pPr>
+            <w:r>
+              <w:t>2.5</w:t>
+            </w:r>
+          </w:p>
+        </w:tc>
+        <w:tc>
+          <w:tcPr>
+            <w:tcW w:w="1559" w:type="dxa"/>
+          </w:tcPr>
+          <w:p>
+            <w:pPr>
+              <w:jc w:val="center"/>
+            </w:pPr>
+            <w:r>
+              <w:t>0.38</w:t>
+            </w:r>
+          </w:p>
+        </w:tc>
+      </w:tr>
+      <w:tr>
+        <w:tc>
+          <w:tcPr>
+            <w:tcW w:w="1573" w:type="dxa"/>
+          </w:tcPr>
+          <w:p>
+            <w:pPr>
+              <w:jc w:val="center"/>
+            </w:pPr>
+            <w:r>
+              <w:t>Semidestacado</w:t>
+            </w:r>
+          </w:p>
+        </w:tc>
+        <w:tc>
+          <w:tcPr>
+            <w:tcW w:w="1370" w:type="dxa"/>
+          </w:tcPr>
+          <w:p>
+            <w:pPr>
+              <w:jc w:val="center"/>
+            </w:pPr>
+            <w:r>
+              <w:t>3.0</w:t>
+            </w:r>
+          </w:p>
+        </w:tc>
+        <w:tc>
+          <w:tcPr>
+            <w:tcW w:w="1418" w:type="dxa"/>
+          </w:tcPr>
+          <w:p>
+            <w:pPr>
+              <w:jc w:val="center"/>
+            </w:pPr>
+            <w:r>
+              <w:t>1.12</w:t>
+            </w:r>
+          </w:p>
+        </w:tc>
+        <w:tc>
+          <w:tcPr>
+            <w:tcW w:w="1559" w:type="dxa"/>
+          </w:tcPr>
+          <w:p>
+            <w:pPr>
+              <w:jc w:val="center"/>
+            </w:pPr>
+            <w:r>
+              <w:t>2.5</w:t>
+            </w:r>
+          </w:p>
+        </w:tc>
+        <w:tc>
+          <w:tcPr>
+            <w:tcW w:w="1559" w:type="dxa"/>
+          </w:tcPr>
+          <w:p>
+            <w:pPr>
+              <w:jc w:val="center"/>
+            </w:pPr>
+            <w:r>
+              <w:t>0.35</w:t>
+            </w:r>
+          </w:p>
+        </w:tc>
+      </w:tr>
+      <w:tr>
+        <w:tc>
+          <w:tcPr>
+            <w:tcW w:w="1573" w:type="dxa"/>
+          </w:tcPr>
+          <w:p>
+            <w:pPr>
+              <w:jc w:val="center"/>
+            </w:pPr>
+            <w:r>
+              <w:t>Embutido</w:t>
+            </w:r>
+          </w:p>
+        </w:tc>
+        <w:tc>
+          <w:tcPr>
+            <w:tcW w:w="1370" w:type="dxa"/>
+          </w:tcPr>
+          <w:p>
+            <w:pPr>
+              <w:jc w:val="center"/>
+            </w:pPr>
+            <w:r>
+              <w:t>3.6</w:t>
+            </w:r>
+          </w:p>
+        </w:tc>
+        <w:tc>
+          <w:tcPr>
+            <w:tcW w:w="1418" w:type="dxa"/>
+          </w:tcPr>
+          <w:p>
+            <w:pPr>
+              <w:jc w:val="center"/>
+            </w:pPr>
+            <w:r>
+              <w:t>1.20</w:t>
+            </w:r>
+          </w:p>
+        </w:tc>
+        <w:tc>
+          <w:tcPr>
+            <w:tcW w:w="1559" w:type="dxa"/>
+          </w:tcPr>
+          <w:p>
+            <w:pPr>
+              <w:jc w:val="center"/>
+            </w:pPr>
+            <w:r>
+              <w:t>2.5</w:t>
+            </w:r>
+          </w:p>
+        </w:tc>
+        <w:tc>
+          <w:tcPr>
+            <w:tcW w:w="1559" w:type="dxa"/>
+          </w:tcPr>
+          <w:p>
+            <w:pPr>
+              <w:jc w:val="center"/>
+            </w:pPr>
+            <w:r>
+              <w:t>0.32</w:t>
+            </w:r>
+          </w:p>
+        </w:tc>
+      </w:tr>
+    </w:tbl>
+    <w:p>
+      <w:pPr>
+        <w:rPr>
+          <w:b/>
+        </w:rPr>
+      </w:pPr>
     </w:p>
     <w:p>
       <w:pPr>
@@ -1465,6 +3182,204 @@
         <w:t>Cocomo Intermediário</w:t>
       </w:r>
     </w:p>
+    <w:tbl>
+      <w:tblPr>
+        <w:tblStyle w:val="Tabelacomgrade"/>
+        <w:tblW w:w="0" w:type="auto"/>
+        <w:tblLook w:val="04A0"/>
+      </w:tblPr>
+      <w:tblGrid>
+        <w:gridCol w:w="2881"/>
+        <w:gridCol w:w="1905"/>
+        <w:gridCol w:w="1843"/>
+      </w:tblGrid>
+      <w:tr>
+        <w:tc>
+          <w:tcPr>
+            <w:tcW w:w="2881" w:type="dxa"/>
+          </w:tcPr>
+          <w:p>
+            <w:pPr>
+              <w:rPr>
+                <w:b/>
+              </w:rPr>
+            </w:pPr>
+            <w:r>
+              <w:rPr>
+                <w:b/>
+              </w:rPr>
+              <w:t>Projeto de Software</w:t>
+            </w:r>
+          </w:p>
+        </w:tc>
+        <w:tc>
+          <w:tcPr>
+            <w:tcW w:w="1905" w:type="dxa"/>
+          </w:tcPr>
+          <w:p>
+            <w:pPr>
+              <w:rPr>
+                <w:b/>
+              </w:rPr>
+            </w:pPr>
+            <w:r>
+              <w:rPr>
+                <w:b/>
+              </w:rPr>
+              <w:t>Ai</w:t>
+            </w:r>
+          </w:p>
+        </w:tc>
+        <w:tc>
+          <w:tcPr>
+            <w:tcW w:w="1843" w:type="dxa"/>
+          </w:tcPr>
+          <w:p>
+            <w:pPr>
+              <w:rPr>
+                <w:b/>
+              </w:rPr>
+            </w:pPr>
+            <w:r>
+              <w:rPr>
+                <w:b/>
+              </w:rPr>
+              <w:t>Bi</w:t>
+            </w:r>
+          </w:p>
+        </w:tc>
+      </w:tr>
+      <w:tr>
+        <w:tc>
+          <w:tcPr>
+            <w:tcW w:w="2881" w:type="dxa"/>
+          </w:tcPr>
+          <w:p>
+            <w:pPr>
+              <w:jc w:val="center"/>
+            </w:pPr>
+            <w:r>
+              <w:t>Orgânico</w:t>
+            </w:r>
+          </w:p>
+        </w:tc>
+        <w:tc>
+          <w:tcPr>
+            <w:tcW w:w="1905" w:type="dxa"/>
+          </w:tcPr>
+          <w:p>
+            <w:pPr>
+              <w:jc w:val="center"/>
+            </w:pPr>
+            <w:r>
+              <w:t>3.2</w:t>
+            </w:r>
+          </w:p>
+        </w:tc>
+        <w:tc>
+          <w:tcPr>
+            <w:tcW w:w="1843" w:type="dxa"/>
+          </w:tcPr>
+          <w:p>
+            <w:pPr>
+              <w:jc w:val="center"/>
+            </w:pPr>
+            <w:r>
+              <w:t>1.05</w:t>
+            </w:r>
+          </w:p>
+        </w:tc>
+      </w:tr>
+      <w:tr>
+        <w:tc>
+          <w:tcPr>
+            <w:tcW w:w="2881" w:type="dxa"/>
+          </w:tcPr>
+          <w:p>
+            <w:pPr>
+              <w:jc w:val="center"/>
+            </w:pPr>
+            <w:r>
+              <w:t>Semidestacado</w:t>
+            </w:r>
+          </w:p>
+        </w:tc>
+        <w:tc>
+          <w:tcPr>
+            <w:tcW w:w="1905" w:type="dxa"/>
+          </w:tcPr>
+          <w:p>
+            <w:pPr>
+              <w:jc w:val="center"/>
+            </w:pPr>
+            <w:r>
+              <w:t>3.0</w:t>
+            </w:r>
+          </w:p>
+        </w:tc>
+        <w:tc>
+          <w:tcPr>
+            <w:tcW w:w="1843" w:type="dxa"/>
+          </w:tcPr>
+          <w:p>
+            <w:pPr>
+              <w:jc w:val="center"/>
+            </w:pPr>
+            <w:r>
+              <w:t>1.12</w:t>
+            </w:r>
+          </w:p>
+        </w:tc>
+      </w:tr>
+      <w:tr>
+        <w:tc>
+          <w:tcPr>
+            <w:tcW w:w="2881" w:type="dxa"/>
+          </w:tcPr>
+          <w:p>
+            <w:pPr>
+              <w:jc w:val="center"/>
+            </w:pPr>
+            <w:r>
+              <w:t>Embutido</w:t>
+            </w:r>
+          </w:p>
+        </w:tc>
+        <w:tc>
+          <w:tcPr>
+            <w:tcW w:w="1905" w:type="dxa"/>
+          </w:tcPr>
+          <w:p>
+            <w:pPr>
+              <w:jc w:val="center"/>
+            </w:pPr>
+            <w:r>
+              <w:t>2.8</w:t>
+            </w:r>
+          </w:p>
+        </w:tc>
+        <w:tc>
+          <w:tcPr>
+            <w:tcW w:w="1843" w:type="dxa"/>
+          </w:tcPr>
+          <w:p>
+            <w:pPr>
+              <w:jc w:val="center"/>
+            </w:pPr>
+            <w:r>
+              <w:t>1.20</w:t>
+            </w:r>
+          </w:p>
+        </w:tc>
+      </w:tr>
+    </w:tbl>
+    <w:p>
+      <w:pPr>
+        <w:rPr>
+          <w:b/>
+        </w:rPr>
+      </w:pPr>
+    </w:p>
     <w:p>
       <w:pPr>
         <w:rPr>
@@ -1478,6 +3393,28 @@
         <w:t>Cocomo Avançado</w:t>
       </w:r>
     </w:p>
+    <w:p>
+      <w:r>
+        <w:rPr>
+          <w:b/>
+        </w:rPr>
+        <w:t>Computa:</w:t>
+      </w:r>
+      <w:r>
+        <w:t xml:space="preserve"> esforço como função do tamanho do programa e de "direcionadores de custo" que incluem avaliações subjetivas do produto, do hardware, do pessoal  e dos atributos do projeto.</w:t>
+      </w:r>
+    </w:p>
+    <w:p>
+      <w:r>
+        <w:rPr>
+          <w:b/>
+        </w:rPr>
+        <w:t xml:space="preserve">Incorpora: </w:t>
+      </w:r>
+      <w:r>
+        <w:t>Avaliação do impacto dos direcionadores de custo sobre cada passo de E.S. (análise, projeto, etc).</w:t>
+      </w:r>
+    </w:p>
     <w:sectPr>
       <w:pgSz w:w="11906" w:h="16838"/>
       <w:pgMar w:top="1417" w:right="1701" w:bottom="1417" w:left="1701" w:header="708" w:footer="708" w:gutter="0"/>
@@ -1486,6 +3423,56 @@
     </w:sectPr>
   </w:body>
 </w:document>
+</file>
+
+<file path=word/endnotes.xml><?xml version="1.0" encoding="utf-8"?>
+<w:endnotes xmlns:ve="http://schemas.openxmlformats.org/markup-compatibility/2006" xmlns:o="urn:schemas-microsoft-com:office:office" xmlns:r="http://schemas.openxmlformats.org/officeDocument/2006/relationships" xmlns:m="http://schemas.openxmlformats.org/officeDocument/2006/math" xmlns:v="urn:schemas-microsoft-com:vml" xmlns:wp="http://schemas.openxmlformats.org/drawingml/2006/wordprocessingDrawing" xmlns:w10="urn:schemas-microsoft-com:office:word" xmlns:w="http://schemas.openxmlformats.org/wordprocessingml/2006/main" xmlns:wne="http://schemas.microsoft.com/office/word/2006/wordml">
+  <w:endnote w:type="separator" w:id="0">
+    <w:p>
+      <w:pPr>
+        <w:spacing w:after="0" w:line="240" w:lineRule="auto"/>
+      </w:pPr>
+      <w:r>
+        <w:separator/>
+      </w:r>
+    </w:p>
+  </w:endnote>
+  <w:endnote w:type="continuationSeparator" w:id="1">
+    <w:p>
+      <w:pPr>
+        <w:spacing w:after="0" w:line="240" w:lineRule="auto"/>
+      </w:pPr>
+      <w:r>
+        <w:continuationSeparator/>
+      </w:r>
+    </w:p>
+  </w:endnote>
+</w:endnotes>
+</file>
+
+<file path=word/footnotes.xml><?xml version="1.0" encoding="utf-8"?>
+<w:footnotes xmlns:ve="http://schemas.openxmlformats.org/markup-compatibility/2006" xmlns:o="urn:schemas-microsoft-com:office:office" xmlns:r="http://schemas.openxmlformats.org/officeDocument/2006/relationships" xmlns:m="http://schemas.openxmlformats.org/officeDocument/2006/math" xmlns:v="urn:schemas-microsoft-com:vml" xmlns:wp="http://schemas.openxmlformats.org/drawingml/2006/wordprocessingDrawing" xmlns:w10="urn:schemas-microsoft-com:office:word" xmlns:w="http://schemas.openxmlformats.org/wordprocessingml/2006/main" xmlns:wne="http://schemas.microsoft.com/office/word/2006/wordml">
+  <w:footnote w:type="separator" w:id="0">
+    <w:p>
+      <w:pPr>
+        <w:spacing w:after="0" w:line="240" w:lineRule="auto"/>
+      </w:pPr>
+      <w:r>
+        <w:separator/>
+      </w:r>
+    </w:p>
+  </w:footnote>
+  <w:footnote w:type="continuationSeparator" w:id="1">
+    <w:p>
+      <w:pPr>
+        <w:spacing w:after="0" w:line="240" w:lineRule="auto"/>
+      </w:pPr>
+      <w:r>
+        <w:continuationSeparator/>
+      </w:r>
+    </w:p>
+  </w:footnote>
+</w:footnotes>
 </file>
 
 <file path=word/styles.xml><?xml version="1.0" encoding="utf-8"?>
@@ -1702,6 +3689,54 @@
         <w:right w:w="108" w:type="dxa"/>
       </w:tblCellMar>
     </w:tblPr>
+  </w:style>
+  <w:style w:type="paragraph" w:styleId="Cabealho">
+    <w:name w:val="header"/>
+    <w:basedOn w:val="Normal"/>
+    <w:link w:val="CabealhoChar"/>
+    <w:uiPriority w:val="99"/>
+    <w:semiHidden/>
+    <w:unhideWhenUsed/>
+    <w:rsid w:val="00A81D8A"/>
+    <w:pPr>
+      <w:tabs>
+        <w:tab w:val="center" w:pos="4252"/>
+        <w:tab w:val="right" w:pos="8504"/>
+      </w:tabs>
+      <w:spacing w:after="0" w:line="240" w:lineRule="auto"/>
+    </w:pPr>
+  </w:style>
+  <w:style w:type="character" w:customStyle="1" w:styleId="CabealhoChar">
+    <w:name w:val="Cabeçalho Char"/>
+    <w:basedOn w:val="Fontepargpadro"/>
+    <w:link w:val="Cabealho"/>
+    <w:uiPriority w:val="99"/>
+    <w:semiHidden/>
+    <w:rsid w:val="00A81D8A"/>
+  </w:style>
+  <w:style w:type="paragraph" w:styleId="Rodap">
+    <w:name w:val="footer"/>
+    <w:basedOn w:val="Normal"/>
+    <w:link w:val="RodapChar"/>
+    <w:uiPriority w:val="99"/>
+    <w:semiHidden/>
+    <w:unhideWhenUsed/>
+    <w:rsid w:val="00A81D8A"/>
+    <w:pPr>
+      <w:tabs>
+        <w:tab w:val="center" w:pos="4252"/>
+        <w:tab w:val="right" w:pos="8504"/>
+      </w:tabs>
+      <w:spacing w:after="0" w:line="240" w:lineRule="auto"/>
+    </w:pPr>
+  </w:style>
+  <w:style w:type="character" w:customStyle="1" w:styleId="RodapChar">
+    <w:name w:val="Rodapé Char"/>
+    <w:basedOn w:val="Fontepargpadro"/>
+    <w:link w:val="Rodap"/>
+    <w:uiPriority w:val="99"/>
+    <w:semiHidden/>
+    <w:rsid w:val="00A81D8A"/>
   </w:style>
 </w:styles>
 </file>

</xml_diff>